<commit_message>
Update Meilensteine die Zweite (nur vier Phasen)
</commit_message>
<xml_diff>
--- a/dokumente/Projektauftrag_Version_7_Bald.docx
+++ b/dokumente/Projektauftrag_Version_7_Bald.docx
@@ -74,7 +74,7 @@
           <w:highlight w:val="yellow"/>
         </w:rPr>
         <w:pict w14:anchorId="5B76D449">
-          <v:rect id="_x0000_i1071" style="width:0;height:1.5pt" o:hralign="center" o:hrstd="t" o:hr="t" fillcolor="#a0a0a0" stroked="f"/>
+          <v:rect id="_x0000_i1025" style="width:0;height:1.5pt" o:hralign="center" o:hrstd="t" o:hr="t" fillcolor="#a0a0a0" stroked="f"/>
         </w:pict>
       </w:r>
     </w:p>
@@ -136,7 +136,7 @@
           <w:szCs w:val="24"/>
         </w:rPr>
         <w:pict w14:anchorId="78BAE9A1">
-          <v:rect id="_x0000_i1072" style="width:0;height:1.5pt" o:hralign="center" o:hrstd="t" o:hr="t" fillcolor="#a0a0a0" stroked="f"/>
+          <v:rect id="_x0000_i1026" style="width:0;height:1.5pt" o:hralign="center" o:hrstd="t" o:hr="t" fillcolor="#a0a0a0" stroked="f"/>
         </w:pict>
       </w:r>
     </w:p>
@@ -172,10 +172,7 @@
     </w:p>
     <w:p>
       <w:r>
-        <w:t xml:space="preserve">Die Wertkauf GmbH setzt seit mehreren Jahren stationäre Selbstbedienungskassen (SBK) ein, um die Filialprozesse effizienter zu gestalten und das Einkaufserlebnis der Kundinnen und Kunden zu verbessern. Die </w:t>
-      </w:r>
-      <w:r>
-        <w:t>SBK-Systeme befinden sich im Ausgangsbereich der Märkte; mobile Self-Scanning-Wagen oder Handscanner kommen derzeit nicht zum Einsatz. Artikel mit Gewichtserfassung werden über integrierte Waagen erfasst, ein automatischer Abgleich des Gesamtgewichts mit dem gescannten Warenkorb erfolgt jedoch nicht.</w:t>
+        <w:t>Die Wertkauf GmbH setzt seit mehreren Jahren stationäre Selbstbedienungskassen (SBK) ein, um die Filialprozesse effizienter zu gestalten und das Einkaufserlebnis der Kundinnen und Kunden zu verbessern. Die SBK-Systeme befinden sich im Ausgangsbereich der Märkte; mobile Self-Scanning-Wagen oder Handscanner kommen derzeit nicht zum Einsatz. Artikel mit Gewichtserfassung werden über integrierte Waagen erfasst, ein automatischer Abgleich des Gesamtgewichts mit dem gescannten Warenkorb erfolgt jedoch nicht.</w:t>
       </w:r>
     </w:p>
     <w:p>
@@ -236,14 +233,7 @@
           <w:b/>
           <w:bCs/>
         </w:rPr>
-        <w:t>3</w:t>
-      </w:r>
-      <w:r>
-        <w:rPr>
-          <w:b/>
-          <w:bCs/>
-        </w:rPr>
-        <w:t>. Projektauftrag und Ziel</w:t>
+        <w:t>3. Projektauftrag und Ziel</w:t>
       </w:r>
     </w:p>
     <w:p>
@@ -258,6 +248,7 @@
     </w:p>
     <w:p>
       <w:r>
+        <w:lastRenderedPageBreak/>
         <w:t>Ein Kernelement der Lösung ist die Entwicklung eines Algorithmus, der verdächtige Transaktionen kennzeichnet und eine gezielte Nachkontrolle anstoßen kann. Die Bewertung des Algorithmus und seiner Vorschläge erfolgt auf Basis einer definierten Bewertungsfunktion, die im folgenden Abschnitt detailliert erläutert wird.</w:t>
       </w:r>
     </w:p>
@@ -287,19 +278,11 @@
           <w:b/>
           <w:bCs/>
         </w:rPr>
-        <w:t>4</w:t>
-      </w:r>
-      <w:r>
-        <w:rPr>
-          <w:b/>
-          <w:bCs/>
-        </w:rPr>
-        <w:t>. Bewertungsfunktion</w:t>
-      </w:r>
-    </w:p>
-    <w:p>
-      <w:r>
-        <w:lastRenderedPageBreak/>
+        <w:t>4. Bewertungsfunktion</w:t>
+      </w:r>
+    </w:p>
+    <w:p>
+      <w:r>
         <w:t>Um die Effektivität möglicher Kontrollstrategien und die Leistungsfähigkeit des entwickelten Algorithmus bewerten zu können, legt die Wertkauf GmbH folgende wirtschaftliche Annahmen zugrunde:</w:t>
       </w:r>
     </w:p>
@@ -429,10 +412,7 @@
     </w:p>
     <w:p>
       <w:r>
-        <w:t>Was schließen wir aus dieser Bewertungsfunktion? Generell werden kleine Diebstähle, die nicht entdeckt werden, lediglich mit kleiner Schadenssumme bewertet. Hingegen werden fälschliche Kontrollen bei kleinen Warenwerten überproportional bestraft. Dies könnte dazu führen, dass bei potenziell kleinen Schadenssummen keine Kontrollen durchgeführt werden. Bei hochpreisigen Artikeln wiederum wird eine ausbleibende Entdeckung mit einem hohen negativen Wert (Warenwert) bewertet, sodass eine Kontrolle sich eher lohn</w:t>
-      </w:r>
-      <w:r>
-        <w:t xml:space="preserve">t. </w:t>
+        <w:t xml:space="preserve">Was schließen wir aus dieser Bewertungsfunktion? Generell werden kleine Diebstähle, die nicht entdeckt werden, lediglich mit kleiner Schadenssumme bewertet. Hingegen werden fälschliche Kontrollen bei kleinen Warenwerten überproportional bestraft. Dies könnte dazu führen, dass bei potenziell kleinen Schadenssummen keine Kontrollen durchgeführt werden. Bei hochpreisigen Artikeln wiederum wird eine ausbleibende Entdeckung mit einem hohen negativen Wert (Warenwert) bewertet, sodass eine Kontrolle sich eher lohnt. </w:t>
       </w:r>
     </w:p>
     <w:p>
@@ -533,7 +513,11 @@
         <w:t>dementsprechend in der Bewertungsfunktion stärker gewichtet werden soll als ein</w:t>
       </w:r>
       <w:r>
-        <w:t xml:space="preserve"> verhinderter Schaden oder umgekehrt die Diebstahlprävention wichtiger als falsche Kontrollen ist. Hier gilt das grundsätzliche Prinzip, dass nicht gleichzeitig sowohl Diebstahl / falsche Scanvorgänge optimal erkannt und gleichzeitig irrtümliche Kontrollen minimiert werden können</w:t>
+        <w:t xml:space="preserve"> </w:t>
+      </w:r>
+      <w:r>
+        <w:lastRenderedPageBreak/>
+        <w:t>verhinderter Schaden oder umgekehrt die Diebstahlprävention wichtiger als falsche Kontrollen ist. Hier gilt das grundsätzliche Prinzip, dass nicht gleichzeitig sowohl Diebstahl / falsche Scanvorgänge optimal erkannt und gleichzeitig irrtümliche Kontrollen minimiert werden können</w:t>
       </w:r>
       <w:r>
         <w:rPr>
@@ -594,19 +578,11 @@
           <w:b/>
           <w:bCs/>
         </w:rPr>
-        <w:t>5</w:t>
-      </w:r>
-      <w:r>
-        <w:rPr>
-          <w:b/>
-          <w:bCs/>
-        </w:rPr>
-        <w:t>. Abgrenzung des Projektumfangs</w:t>
-      </w:r>
-    </w:p>
-    <w:p>
-      <w:r>
-        <w:lastRenderedPageBreak/>
+        <w:t>5. Abgrenzung des Projektumfangs</w:t>
+      </w:r>
+    </w:p>
+    <w:p>
+      <w:r>
         <w:t>Nicht Bestandteil des Projekts ist die Entwicklung oder Empfehlung hardwareseitiger Kontrollmechanismen, wie z.</w:t>
       </w:r>
       <w:r>
@@ -616,7 +592,15 @@
         <w:t> </w:t>
       </w:r>
       <w:r>
-        <w:t>B. Gewichtssensorik oder optischer Auswertungssysteme. Ebenso erfolgt keine juristische Bewertung hinsichtlich Datenschutzes oder Zul</w:t>
+        <w:t xml:space="preserve">B. </w:t>
+      </w:r>
+      <w:proofErr w:type="spellStart"/>
+      <w:r>
+        <w:t>Gewichtssensorik</w:t>
+      </w:r>
+      <w:proofErr w:type="spellEnd"/>
+      <w:r>
+        <w:t xml:space="preserve"> oder optischer Auswertungssysteme. Ebenso erfolgt keine juristische Bewertung hinsichtlich Datenschutzes oder Zul</w:t>
       </w:r>
       <w:r>
         <w:rPr>
@@ -690,14 +674,7 @@
           <w:b/>
           <w:bCs/>
         </w:rPr>
-        <w:t>6</w:t>
-      </w:r>
-      <w:r>
-        <w:rPr>
-          <w:b/>
-          <w:bCs/>
-        </w:rPr>
-        <w:t>. Datenlage</w:t>
+        <w:t>6. Datenlage</w:t>
       </w:r>
     </w:p>
     <w:p>
@@ -814,10 +791,7 @@
         </w:rPr>
       </w:pPr>
       <w:r>
-        <w:t xml:space="preserve">Die Daten bestehen aus zwei CSV-Dateien mit Stammdaten zu Filialen und Artikeln sowie vier Dateien im Parquet-Format, welche </w:t>
-      </w:r>
-      <w:r>
-        <w:t>Transaktions- und Positionsdaten enthalten – jeweils aufgeteilt in Trainings- und Testdaten.</w:t>
+        <w:t>Die Daten bestehen aus zwei CSV-Dateien mit Stammdaten zu Filialen und Artikeln sowie vier Dateien im Parquet-Format, welche Transaktions- und Positionsdaten enthalten – jeweils aufgeteilt in Trainings- und Testdaten.</w:t>
       </w:r>
     </w:p>
     <w:p>
@@ -840,12 +814,14 @@
           <w:tab w:val="left" w:pos="0"/>
         </w:tabs>
       </w:pPr>
+      <w:proofErr w:type="spellStart"/>
       <w:r>
         <w:rPr>
           <w:rStyle w:val="Fett"/>
         </w:rPr>
         <w:t>label</w:t>
       </w:r>
+      <w:proofErr w:type="spellEnd"/>
       <w:r>
         <w:t xml:space="preserve"> – gibt an, ob eine Kontrolle durchgeführt wurde und welches Ergebnis diese hatte,</w:t>
       </w:r>
@@ -862,12 +838,14 @@
           <w:tab w:val="left" w:pos="0"/>
         </w:tabs>
       </w:pPr>
+      <w:proofErr w:type="spellStart"/>
       <w:r>
         <w:rPr>
           <w:rStyle w:val="Fett"/>
         </w:rPr>
         <w:t>damage</w:t>
       </w:r>
+      <w:proofErr w:type="spellEnd"/>
       <w:r>
         <w:t xml:space="preserve"> – enthält vermutlich die Schadenshöhe in Euro, falls bei einer Kontrolle ein fehlerhafter Scan oder Betrugsversuch festgestellt wurde.</w:t>
       </w:r>
@@ -877,7 +855,11 @@
         <w:pStyle w:val="Textkrper"/>
       </w:pPr>
       <w:r>
-        <w:t>Diese beiden Spalten stellen offensichtliche Zielvariablen dar, die durch ein Modell vorhergesagt werden könnten, um die gegebene Problemstellung zu adressieren. Es könnten ein Klassifikationsmodell zur Erkennung potenzieller Betrugsfälle sowie ein Regressionsmodell zur Schätzung der zu erwartenden Schadenshöhe im Fall eines Betrugs kombiniert werden, um eine fundierte und differenzierte Entscheidungsunterstützung zu ermöglichen.</w:t>
+        <w:t xml:space="preserve">Diese beiden Spalten stellen offensichtliche Zielvariablen dar, die durch ein Modell vorhergesagt werden könnten, um die gegebene Problemstellung zu adressieren. Es könnten ein Klassifikationsmodell zur Erkennung potenzieller Betrugsfälle sowie ein Regressionsmodell zur </w:t>
+      </w:r>
+      <w:r>
+        <w:lastRenderedPageBreak/>
+        <w:t>Schätzung der zu erwartenden Schadenshöhe im Fall eines Betrugs kombiniert werden, um eine fundierte und differenzierte Entscheidungsunterstützung zu ermöglichen.</w:t>
       </w:r>
     </w:p>
     <w:p>
@@ -887,6 +869,7 @@
       <w:r>
         <w:t xml:space="preserve">Von insgesamt 1.481.783 Transaktionen im Trainingsdatensatz wurde bei 148.025 eine Kontrolle durchgeführt; davon wurden 4.656 als Betrug klassifiziert (ca. 3,14 %). Die Spalte </w:t>
       </w:r>
+      <w:proofErr w:type="spellStart"/>
       <w:r>
         <w:rPr>
           <w:rStyle w:val="Fett"/>
@@ -895,15 +878,18 @@
         </w:rPr>
         <w:t>damage</w:t>
       </w:r>
+      <w:proofErr w:type="spellEnd"/>
       <w:r>
         <w:t xml:space="preserve"> ist konsistent mit der </w:t>
       </w:r>
+      <w:proofErr w:type="spellStart"/>
       <w:r>
         <w:rPr>
           <w:rStyle w:val="Fett"/>
         </w:rPr>
         <w:t>label</w:t>
       </w:r>
+      <w:proofErr w:type="spellEnd"/>
       <w:r>
         <w:t>-Spalte: Transaktionen ohne Kontrolle weisen keinen Wert auf, Kontrollen mit unauffälligem Ergebnis haben den Wert 0, und nur bei als Betrug markierten Fällen wird ein positiver Schadensbetrag angegeben.</w:t>
       </w:r>
@@ -936,12 +922,14 @@
           <w:tab w:val="left" w:pos="0"/>
         </w:tabs>
       </w:pPr>
+      <w:proofErr w:type="spellStart"/>
       <w:r>
         <w:rPr>
           <w:rStyle w:val="Fett"/>
         </w:rPr>
         <w:t>customer_feedback</w:t>
       </w:r>
+      <w:proofErr w:type="spellEnd"/>
       <w:r>
         <w:t xml:space="preserve">: Hier fehlen Einträge vermutlich, weil nicht </w:t>
       </w:r>
@@ -967,12 +955,14 @@
           <w:tab w:val="left" w:pos="0"/>
         </w:tabs>
       </w:pPr>
+      <w:proofErr w:type="spellStart"/>
       <w:r>
         <w:rPr>
           <w:rStyle w:val="Fett"/>
         </w:rPr>
         <w:t>valid_to</w:t>
       </w:r>
+      <w:proofErr w:type="spellEnd"/>
       <w:r>
         <w:t>: Rund 28 % der Produkte haben kein Gültigkeitsdatum.</w:t>
       </w:r>
@@ -989,12 +979,14 @@
           <w:tab w:val="left" w:pos="0"/>
         </w:tabs>
       </w:pPr>
+      <w:proofErr w:type="spellStart"/>
       <w:r>
         <w:rPr>
           <w:rStyle w:val="Fett"/>
         </w:rPr>
         <w:t>weight</w:t>
       </w:r>
+      <w:proofErr w:type="spellEnd"/>
       <w:r>
         <w:t>: Bei 2.505 Artikeln fehlt der Gewichtsangabe, obwohl nur 2.155 Produkte nach Gewicht verkauft werden. Somit fehlen bei etwa 6 % der nicht-gewichtsbasierten Artikel ebenfalls Gewichtsangaben.</w:t>
       </w:r>
@@ -1011,21 +1003,25 @@
           <w:tab w:val="left" w:pos="0"/>
         </w:tabs>
       </w:pPr>
+      <w:proofErr w:type="spellStart"/>
       <w:r>
         <w:rPr>
           <w:rStyle w:val="Fett"/>
         </w:rPr>
         <w:t>camera_certainty</w:t>
       </w:r>
+      <w:proofErr w:type="spellEnd"/>
       <w:r>
         <w:t xml:space="preserve">, </w:t>
       </w:r>
+      <w:proofErr w:type="spellStart"/>
       <w:r>
         <w:rPr>
           <w:rStyle w:val="Fett"/>
         </w:rPr>
         <w:t>camera_product_similar</w:t>
       </w:r>
+      <w:proofErr w:type="spellEnd"/>
       <w:r>
         <w:t>: Fehlende Werte in diesen Spalten treten über den gesamten Zeitraum hinweg auf, was auf temporäre Ausfälle des Kamerasystems hindeutet. Die Verteilung dieser fehlenden Werte ist in gelabelten und nicht-gelabelten Daten ähnlich, was positiv zu werten ist: Die gelabelten Daten bilden offenbar eine repräsentative Stichprobe der Gesamtdaten.</w:t>
       </w:r>
@@ -1037,12 +1033,14 @@
       <w:r>
         <w:t xml:space="preserve">Eine weitere Auffälligkeit betrifft die Konsistenz zwischen Transaktionsdaten und den zugeordneten Positionen: Die in der Spalte </w:t>
       </w:r>
+      <w:proofErr w:type="spellStart"/>
       <w:r>
         <w:rPr>
           <w:rStyle w:val="Fett"/>
         </w:rPr>
         <w:t>n_lines</w:t>
       </w:r>
+      <w:proofErr w:type="spellEnd"/>
       <w:r>
         <w:t xml:space="preserve"> (aus der Transaktionsdatei) angegebene Anzahl Positionen stimmt in mehreren Fällen nicht mit der tatsächlich verknüpften Anzahl Positionen überein.</w:t>
       </w:r>
@@ -1084,14 +1082,7 @@
           <w:b/>
           <w:bCs/>
         </w:rPr>
-        <w:t>7</w:t>
-      </w:r>
-      <w:r>
-        <w:rPr>
-          <w:b/>
-          <w:bCs/>
-        </w:rPr>
-        <w:t>. Meilensteine</w:t>
+        <w:t>7. Meilensteine</w:t>
       </w:r>
     </w:p>
     <w:tbl>
@@ -1126,6 +1117,7 @@
                 <w:lang w:val="en-US"/>
               </w:rPr>
             </w:pPr>
+            <w:proofErr w:type="spellStart"/>
             <w:r>
               <w:rPr>
                 <w:b/>
@@ -1134,6 +1126,7 @@
               </w:rPr>
               <w:t>Meilenstein</w:t>
             </w:r>
+            <w:proofErr w:type="spellEnd"/>
           </w:p>
         </w:tc>
         <w:tc>
@@ -1220,6 +1213,130 @@
                 <w:lang w:val="en-US"/>
               </w:rPr>
               <w:t>Ende</w:t>
+            </w:r>
+          </w:p>
+        </w:tc>
+      </w:tr>
+      <w:tr>
+        <w:tc>
+          <w:tcPr>
+            <w:tcW w:w="2620" w:type="dxa"/>
+            <w:tcBorders>
+              <w:top w:val="single" w:sz="4" w:space="0" w:color="auto"/>
+              <w:left w:val="single" w:sz="4" w:space="0" w:color="auto"/>
+              <w:bottom w:val="single" w:sz="4" w:space="0" w:color="auto"/>
+              <w:right w:val="single" w:sz="4" w:space="0" w:color="auto"/>
+            </w:tcBorders>
+            <w:hideMark/>
+          </w:tcPr>
+          <w:p>
+            <w:r>
+              <w:t xml:space="preserve">1. </w:t>
+            </w:r>
+            <w:r>
+              <w:t>Projektdefinition und Zielklärung</w:t>
+            </w:r>
+            <w:r>
+              <w:t>, Projektauftrag</w:t>
+            </w:r>
+            <w:r>
+              <w:t xml:space="preserve"> i</w:t>
+            </w:r>
+            <w:r>
+              <w:t>nkl. Präsentation</w:t>
+            </w:r>
+          </w:p>
+        </w:tc>
+        <w:tc>
+          <w:tcPr>
+            <w:tcW w:w="2160" w:type="dxa"/>
+            <w:tcBorders>
+              <w:top w:val="single" w:sz="4" w:space="0" w:color="auto"/>
+              <w:left w:val="single" w:sz="4" w:space="0" w:color="auto"/>
+              <w:bottom w:val="single" w:sz="4" w:space="0" w:color="auto"/>
+              <w:right w:val="single" w:sz="4" w:space="0" w:color="auto"/>
+            </w:tcBorders>
+            <w:hideMark/>
+          </w:tcPr>
+          <w:p>
+            <w:pPr>
+              <w:rPr>
+                <w:lang w:val="en-US"/>
+              </w:rPr>
+            </w:pPr>
+            <w:r>
+              <w:rPr>
+                <w:lang w:val="en-US"/>
+              </w:rPr>
+              <w:t>Define</w:t>
+            </w:r>
+          </w:p>
+        </w:tc>
+        <w:tc>
+          <w:tcPr>
+            <w:tcW w:w="2160" w:type="dxa"/>
+            <w:tcBorders>
+              <w:top w:val="single" w:sz="4" w:space="0" w:color="auto"/>
+              <w:left w:val="single" w:sz="4" w:space="0" w:color="auto"/>
+              <w:bottom w:val="single" w:sz="4" w:space="0" w:color="auto"/>
+              <w:right w:val="single" w:sz="4" w:space="0" w:color="auto"/>
+            </w:tcBorders>
+            <w:hideMark/>
+          </w:tcPr>
+          <w:p>
+            <w:pPr>
+              <w:rPr>
+                <w:lang w:val="en-US"/>
+              </w:rPr>
+            </w:pPr>
+            <w:r>
+              <w:rPr>
+                <w:lang w:val="en-US"/>
+              </w:rPr>
+              <w:t>07</w:t>
+            </w:r>
+            <w:r>
+              <w:rPr>
+                <w:lang w:val="en-US"/>
+              </w:rPr>
+              <w:t>.04.2025</w:t>
+            </w:r>
+          </w:p>
+        </w:tc>
+        <w:tc>
+          <w:tcPr>
+            <w:tcW w:w="2160" w:type="dxa"/>
+            <w:tcBorders>
+              <w:top w:val="single" w:sz="4" w:space="0" w:color="auto"/>
+              <w:left w:val="single" w:sz="4" w:space="0" w:color="auto"/>
+              <w:bottom w:val="single" w:sz="4" w:space="0" w:color="auto"/>
+              <w:right w:val="single" w:sz="4" w:space="0" w:color="auto"/>
+            </w:tcBorders>
+            <w:hideMark/>
+          </w:tcPr>
+          <w:p>
+            <w:pPr>
+              <w:rPr>
+                <w:lang w:val="en-US"/>
+              </w:rPr>
+            </w:pPr>
+            <w:r>
+              <w:rPr>
+                <w:lang w:val="en-US"/>
+              </w:rPr>
+              <w:t>2</w:t>
+            </w:r>
+            <w:r>
+              <w:rPr>
+                <w:lang w:val="en-US"/>
+              </w:rPr>
+              <w:t>9</w:t>
+            </w:r>
+            <w:r>
+              <w:rPr>
+                <w:lang w:val="en-US"/>
+              </w:rPr>
+              <w:t>.04.2025</w:t>
             </w:r>
           </w:p>
         </w:tc>
@@ -1246,20 +1363,31 @@
               <w:rPr>
                 <w:lang w:val="en-US"/>
               </w:rPr>
-              <w:t xml:space="preserve">1. </w:t>
-            </w:r>
-            <w:r>
-              <w:rPr>
-                <w:lang w:val="en-US"/>
-              </w:rPr>
-              <w:t>Projektdefinition und Zielklärung</w:t>
-            </w:r>
-            <w:r>
-              <w:rPr>
-                <w:lang w:val="en-US"/>
-              </w:rPr>
-              <w:t>, Projektauftrag</w:t>
-            </w:r>
+              <w:lastRenderedPageBreak/>
+              <w:t xml:space="preserve">2. </w:t>
+            </w:r>
+            <w:proofErr w:type="spellStart"/>
+            <w:r>
+              <w:rPr>
+                <w:lang w:val="en-US"/>
+              </w:rPr>
+              <w:t>Datenzugang</w:t>
+            </w:r>
+            <w:proofErr w:type="spellEnd"/>
+            <w:r>
+              <w:rPr>
+                <w:lang w:val="en-US"/>
+              </w:rPr>
+              <w:t xml:space="preserve"> und </w:t>
+            </w:r>
+            <w:proofErr w:type="spellStart"/>
+            <w:r>
+              <w:rPr>
+                <w:lang w:val="en-US"/>
+              </w:rPr>
+              <w:t>Qualitätsprüfung</w:t>
+            </w:r>
+            <w:proofErr w:type="spellEnd"/>
           </w:p>
         </w:tc>
         <w:tc>
@@ -1283,7 +1411,7 @@
               <w:rPr>
                 <w:lang w:val="en-US"/>
               </w:rPr>
-              <w:t>Define</w:t>
+              <w:t>Acquire</w:t>
             </w:r>
           </w:p>
         </w:tc>
@@ -1339,19 +1467,25 @@
               <w:rPr>
                 <w:lang w:val="en-US"/>
               </w:rPr>
-              <w:t>2</w:t>
-            </w:r>
-            <w:r>
-              <w:rPr>
-                <w:lang w:val="en-US"/>
-              </w:rPr>
-              <w:t>1</w:t>
-            </w:r>
-            <w:r>
-              <w:rPr>
-                <w:lang w:val="en-US"/>
-              </w:rPr>
-              <w:t>.04.2025</w:t>
+              <w:t>11</w:t>
+            </w:r>
+            <w:r>
+              <w:rPr>
+                <w:lang w:val="en-US"/>
+              </w:rPr>
+              <w:t>.0</w:t>
+            </w:r>
+            <w:r>
+              <w:rPr>
+                <w:lang w:val="en-US"/>
+              </w:rPr>
+              <w:t>5</w:t>
+            </w:r>
+            <w:r>
+              <w:rPr>
+                <w:lang w:val="en-US"/>
+              </w:rPr>
+              <w:t>.2025</w:t>
             </w:r>
           </w:p>
         </w:tc>
@@ -1369,22 +1503,23 @@
             <w:hideMark/>
           </w:tcPr>
           <w:p>
-            <w:pPr>
-              <w:rPr>
-                <w:lang w:val="en-US"/>
-              </w:rPr>
-            </w:pPr>
-            <w:r>
-              <w:rPr>
-                <w:lang w:val="en-US"/>
-              </w:rPr>
-              <w:t xml:space="preserve">2. </w:t>
-            </w:r>
-            <w:r>
-              <w:rPr>
-                <w:lang w:val="en-US"/>
-              </w:rPr>
-              <w:t>Datenzugang und Qualitätsprüfung</w:t>
+            <w:r>
+              <w:t xml:space="preserve">3. </w:t>
+            </w:r>
+            <w:r>
+              <w:t>Datenaufbereitung</w:t>
+            </w:r>
+            <w:r>
+              <w:t>,</w:t>
+            </w:r>
+            <w:r>
+              <w:t xml:space="preserve"> Feature Engineering</w:t>
+            </w:r>
+            <w:r>
+              <w:t xml:space="preserve">, </w:t>
+            </w:r>
+            <w:r>
+              <w:t>Modellentwicklung</w:t>
             </w:r>
           </w:p>
         </w:tc>
@@ -1409,7 +1544,7 @@
               <w:rPr>
                 <w:lang w:val="en-US"/>
               </w:rPr>
-              <w:t>Acquire</w:t>
+              <w:t>Structure</w:t>
             </w:r>
           </w:p>
         </w:tc>
@@ -1434,13 +1569,25 @@
               <w:rPr>
                 <w:lang w:val="en-US"/>
               </w:rPr>
-              <w:t>07</w:t>
-            </w:r>
-            <w:r>
-              <w:rPr>
-                <w:lang w:val="en-US"/>
-              </w:rPr>
-              <w:t>.04.2025</w:t>
+              <w:t>12</w:t>
+            </w:r>
+            <w:r>
+              <w:rPr>
+                <w:lang w:val="en-US"/>
+              </w:rPr>
+              <w:t>.0</w:t>
+            </w:r>
+            <w:r>
+              <w:rPr>
+                <w:lang w:val="en-US"/>
+              </w:rPr>
+              <w:t>5</w:t>
+            </w:r>
+            <w:r>
+              <w:rPr>
+                <w:lang w:val="en-US"/>
+              </w:rPr>
+              <w:t>.2025</w:t>
             </w:r>
           </w:p>
         </w:tc>
@@ -1465,7 +1612,19 @@
               <w:rPr>
                 <w:lang w:val="en-US"/>
               </w:rPr>
-              <w:t>27.04</w:t>
+              <w:t>22</w:t>
+            </w:r>
+            <w:r>
+              <w:rPr>
+                <w:lang w:val="en-US"/>
+              </w:rPr>
+              <w:t>.0</w:t>
+            </w:r>
+            <w:r>
+              <w:rPr>
+                <w:lang w:val="en-US"/>
+              </w:rPr>
+              <w:t>6</w:t>
             </w:r>
             <w:r>
               <w:rPr>
@@ -1490,23 +1649,59 @@
           </w:tcPr>
           <w:p>
             <w:r>
-              <w:t xml:space="preserve">3. </w:t>
-            </w:r>
-            <w:r>
-              <w:t>Datenaufbereitung</w:t>
-            </w:r>
-            <w:r>
-              <w:t>,</w:t>
-            </w:r>
-            <w:r>
-              <w:t xml:space="preserve"> Feature Engineering</w:t>
-            </w:r>
-            <w:r>
-              <w:t>, Testen versch</w:t>
-            </w:r>
-            <w:r>
-              <w:t>iedener Modellansätze</w:t>
-            </w:r>
+              <w:rPr>
+                <w:lang w:val="en-US"/>
+              </w:rPr>
+              <w:t>4</w:t>
+            </w:r>
+            <w:r>
+              <w:rPr>
+                <w:lang w:val="en-US"/>
+              </w:rPr>
+              <w:t>.</w:t>
+            </w:r>
+            <w:r>
+              <w:rPr>
+                <w:lang w:val="en-US"/>
+              </w:rPr>
+              <w:t xml:space="preserve"> </w:t>
+            </w:r>
+            <w:proofErr w:type="spellStart"/>
+            <w:r>
+              <w:rPr>
+                <w:lang w:val="en-US"/>
+              </w:rPr>
+              <w:t>Ergebnissicherung</w:t>
+            </w:r>
+            <w:proofErr w:type="spellEnd"/>
+            <w:r>
+              <w:rPr>
+                <w:lang w:val="en-US"/>
+              </w:rPr>
+              <w:t xml:space="preserve">, </w:t>
+            </w:r>
+            <w:proofErr w:type="spellStart"/>
+            <w:r>
+              <w:rPr>
+                <w:lang w:val="en-US"/>
+              </w:rPr>
+              <w:t>Dokumentation</w:t>
+            </w:r>
+            <w:proofErr w:type="spellEnd"/>
+            <w:r>
+              <w:rPr>
+                <w:lang w:val="en-US"/>
+              </w:rPr>
+              <w:t xml:space="preserve"> und </w:t>
+            </w:r>
+            <w:proofErr w:type="spellStart"/>
+            <w:r>
+              <w:rPr>
+                <w:lang w:val="en-US"/>
+              </w:rPr>
+              <w:t>Präsentation</w:t>
+            </w:r>
+            <w:proofErr w:type="spellEnd"/>
           </w:p>
         </w:tc>
         <w:tc>
@@ -1530,7 +1725,7 @@
               <w:rPr>
                 <w:lang w:val="en-US"/>
               </w:rPr>
-              <w:t>Structure</w:t>
+              <w:t>Communicate</w:t>
             </w:r>
           </w:p>
         </w:tc>
@@ -1555,25 +1750,13 @@
               <w:rPr>
                 <w:lang w:val="en-US"/>
               </w:rPr>
-              <w:t>28</w:t>
-            </w:r>
-            <w:r>
-              <w:rPr>
-                <w:lang w:val="en-US"/>
-              </w:rPr>
-              <w:t>.0</w:t>
-            </w:r>
-            <w:r>
-              <w:rPr>
-                <w:lang w:val="en-US"/>
-              </w:rPr>
-              <w:t>4</w:t>
-            </w:r>
-            <w:r>
-              <w:rPr>
-                <w:lang w:val="en-US"/>
-              </w:rPr>
-              <w:t>.2025</w:t>
+              <w:t>23</w:t>
+            </w:r>
+            <w:r>
+              <w:rPr>
+                <w:lang w:val="en-US"/>
+              </w:rPr>
+              <w:t>.06.2025</w:t>
             </w:r>
           </w:p>
         </w:tc>
@@ -1604,416 +1787,6 @@
               <w:rPr>
                 <w:lang w:val="en-US"/>
               </w:rPr>
-              <w:t>1</w:t>
-            </w:r>
-            <w:r>
-              <w:rPr>
-                <w:lang w:val="en-US"/>
-              </w:rPr>
-              <w:t>.05.2025</w:t>
-            </w:r>
-          </w:p>
-        </w:tc>
-      </w:tr>
-      <w:tr>
-        <w:tc>
-          <w:tcPr>
-            <w:tcW w:w="2620" w:type="dxa"/>
-            <w:tcBorders>
-              <w:top w:val="single" w:sz="4" w:space="0" w:color="auto"/>
-              <w:left w:val="single" w:sz="4" w:space="0" w:color="auto"/>
-              <w:bottom w:val="single" w:sz="4" w:space="0" w:color="auto"/>
-              <w:right w:val="single" w:sz="4" w:space="0" w:color="auto"/>
-            </w:tcBorders>
-            <w:hideMark/>
-          </w:tcPr>
-          <w:p>
-            <w:r>
-              <w:t xml:space="preserve">4. </w:t>
-            </w:r>
-            <w:r>
-              <w:t>Herausarbeitung komplexerer Modelle und</w:t>
-            </w:r>
-            <w:r>
-              <w:t xml:space="preserve"> Prototyp-Entwicklung</w:t>
-            </w:r>
-          </w:p>
-        </w:tc>
-        <w:tc>
-          <w:tcPr>
-            <w:tcW w:w="2160" w:type="dxa"/>
-            <w:tcBorders>
-              <w:top w:val="single" w:sz="4" w:space="0" w:color="auto"/>
-              <w:left w:val="single" w:sz="4" w:space="0" w:color="auto"/>
-              <w:bottom w:val="single" w:sz="4" w:space="0" w:color="auto"/>
-              <w:right w:val="single" w:sz="4" w:space="0" w:color="auto"/>
-            </w:tcBorders>
-            <w:hideMark/>
-          </w:tcPr>
-          <w:p>
-            <w:pPr>
-              <w:rPr>
-                <w:lang w:val="en-US"/>
-              </w:rPr>
-            </w:pPr>
-            <w:r>
-              <w:rPr>
-                <w:lang w:val="en-US"/>
-              </w:rPr>
-              <w:t>Structure</w:t>
-            </w:r>
-          </w:p>
-        </w:tc>
-        <w:tc>
-          <w:tcPr>
-            <w:tcW w:w="2160" w:type="dxa"/>
-            <w:tcBorders>
-              <w:top w:val="single" w:sz="4" w:space="0" w:color="auto"/>
-              <w:left w:val="single" w:sz="4" w:space="0" w:color="auto"/>
-              <w:bottom w:val="single" w:sz="4" w:space="0" w:color="auto"/>
-              <w:right w:val="single" w:sz="4" w:space="0" w:color="auto"/>
-            </w:tcBorders>
-            <w:hideMark/>
-          </w:tcPr>
-          <w:p>
-            <w:pPr>
-              <w:rPr>
-                <w:lang w:val="en-US"/>
-              </w:rPr>
-            </w:pPr>
-            <w:r>
-              <w:rPr>
-                <w:lang w:val="en-US"/>
-              </w:rPr>
-              <w:t>1</w:t>
-            </w:r>
-            <w:r>
-              <w:rPr>
-                <w:lang w:val="en-US"/>
-              </w:rPr>
-              <w:t>2</w:t>
-            </w:r>
-            <w:r>
-              <w:rPr>
-                <w:lang w:val="en-US"/>
-              </w:rPr>
-              <w:t>.05.2025</w:t>
-            </w:r>
-          </w:p>
-        </w:tc>
-        <w:tc>
-          <w:tcPr>
-            <w:tcW w:w="2160" w:type="dxa"/>
-            <w:tcBorders>
-              <w:top w:val="single" w:sz="4" w:space="0" w:color="auto"/>
-              <w:left w:val="single" w:sz="4" w:space="0" w:color="auto"/>
-              <w:bottom w:val="single" w:sz="4" w:space="0" w:color="auto"/>
-              <w:right w:val="single" w:sz="4" w:space="0" w:color="auto"/>
-            </w:tcBorders>
-            <w:hideMark/>
-          </w:tcPr>
-          <w:p>
-            <w:pPr>
-              <w:rPr>
-                <w:lang w:val="en-US"/>
-              </w:rPr>
-            </w:pPr>
-            <w:r>
-              <w:rPr>
-                <w:lang w:val="en-US"/>
-              </w:rPr>
-              <w:t>08</w:t>
-            </w:r>
-            <w:r>
-              <w:rPr>
-                <w:lang w:val="en-US"/>
-              </w:rPr>
-              <w:t>.0</w:t>
-            </w:r>
-            <w:r>
-              <w:rPr>
-                <w:lang w:val="en-US"/>
-              </w:rPr>
-              <w:t>6</w:t>
-            </w:r>
-            <w:r>
-              <w:rPr>
-                <w:lang w:val="en-US"/>
-              </w:rPr>
-              <w:t>.2025</w:t>
-            </w:r>
-          </w:p>
-        </w:tc>
-      </w:tr>
-      <w:tr>
-        <w:tc>
-          <w:tcPr>
-            <w:tcW w:w="2620" w:type="dxa"/>
-            <w:tcBorders>
-              <w:top w:val="single" w:sz="4" w:space="0" w:color="auto"/>
-              <w:left w:val="single" w:sz="4" w:space="0" w:color="auto"/>
-              <w:bottom w:val="single" w:sz="4" w:space="0" w:color="auto"/>
-              <w:right w:val="single" w:sz="4" w:space="0" w:color="auto"/>
-            </w:tcBorders>
-            <w:hideMark/>
-          </w:tcPr>
-          <w:p>
-            <w:r>
-              <w:t xml:space="preserve">5. </w:t>
-            </w:r>
-            <w:r>
-              <w:t xml:space="preserve">Bewertung </w:t>
-            </w:r>
-            <w:r>
-              <w:t>des Prototyp Modells anhand de</w:t>
-            </w:r>
-            <w:r>
-              <w:t xml:space="preserve">r Bewertungsfunktion </w:t>
-            </w:r>
-            <w:r>
-              <w:t>und</w:t>
-            </w:r>
-            <w:r>
-              <w:t xml:space="preserve"> Ausarbeitung von</w:t>
-            </w:r>
-            <w:r>
-              <w:t xml:space="preserve"> Handlungsempfehlungen</w:t>
-            </w:r>
-          </w:p>
-        </w:tc>
-        <w:tc>
-          <w:tcPr>
-            <w:tcW w:w="2160" w:type="dxa"/>
-            <w:tcBorders>
-              <w:top w:val="single" w:sz="4" w:space="0" w:color="auto"/>
-              <w:left w:val="single" w:sz="4" w:space="0" w:color="auto"/>
-              <w:bottom w:val="single" w:sz="4" w:space="0" w:color="auto"/>
-              <w:right w:val="single" w:sz="4" w:space="0" w:color="auto"/>
-            </w:tcBorders>
-            <w:hideMark/>
-          </w:tcPr>
-          <w:p>
-            <w:pPr>
-              <w:rPr>
-                <w:lang w:val="en-US"/>
-              </w:rPr>
-            </w:pPr>
-            <w:r>
-              <w:rPr>
-                <w:lang w:val="en-US"/>
-              </w:rPr>
-              <w:t>Communicate</w:t>
-            </w:r>
-          </w:p>
-        </w:tc>
-        <w:tc>
-          <w:tcPr>
-            <w:tcW w:w="2160" w:type="dxa"/>
-            <w:tcBorders>
-              <w:top w:val="single" w:sz="4" w:space="0" w:color="auto"/>
-              <w:left w:val="single" w:sz="4" w:space="0" w:color="auto"/>
-              <w:bottom w:val="single" w:sz="4" w:space="0" w:color="auto"/>
-              <w:right w:val="single" w:sz="4" w:space="0" w:color="auto"/>
-            </w:tcBorders>
-            <w:hideMark/>
-          </w:tcPr>
-          <w:p>
-            <w:pPr>
-              <w:rPr>
-                <w:lang w:val="en-US"/>
-              </w:rPr>
-            </w:pPr>
-            <w:r>
-              <w:rPr>
-                <w:lang w:val="en-US"/>
-              </w:rPr>
-              <w:t>09</w:t>
-            </w:r>
-            <w:r>
-              <w:rPr>
-                <w:lang w:val="en-US"/>
-              </w:rPr>
-              <w:t>.0</w:t>
-            </w:r>
-            <w:r>
-              <w:rPr>
-                <w:lang w:val="en-US"/>
-              </w:rPr>
-              <w:t>6</w:t>
-            </w:r>
-            <w:r>
-              <w:rPr>
-                <w:lang w:val="en-US"/>
-              </w:rPr>
-              <w:t>.2025</w:t>
-            </w:r>
-          </w:p>
-        </w:tc>
-        <w:tc>
-          <w:tcPr>
-            <w:tcW w:w="2160" w:type="dxa"/>
-            <w:tcBorders>
-              <w:top w:val="single" w:sz="4" w:space="0" w:color="auto"/>
-              <w:left w:val="single" w:sz="4" w:space="0" w:color="auto"/>
-              <w:bottom w:val="single" w:sz="4" w:space="0" w:color="auto"/>
-              <w:right w:val="single" w:sz="4" w:space="0" w:color="auto"/>
-            </w:tcBorders>
-            <w:hideMark/>
-          </w:tcPr>
-          <w:p>
-            <w:pPr>
-              <w:rPr>
-                <w:lang w:val="en-US"/>
-              </w:rPr>
-            </w:pPr>
-            <w:r>
-              <w:rPr>
-                <w:lang w:val="en-US"/>
-              </w:rPr>
-              <w:t>22</w:t>
-            </w:r>
-            <w:r>
-              <w:rPr>
-                <w:lang w:val="en-US"/>
-              </w:rPr>
-              <w:t>.06.2025</w:t>
-            </w:r>
-          </w:p>
-        </w:tc>
-      </w:tr>
-      <w:tr>
-        <w:tc>
-          <w:tcPr>
-            <w:tcW w:w="2620" w:type="dxa"/>
-            <w:tcBorders>
-              <w:top w:val="single" w:sz="4" w:space="0" w:color="auto"/>
-              <w:left w:val="single" w:sz="4" w:space="0" w:color="auto"/>
-              <w:bottom w:val="single" w:sz="4" w:space="0" w:color="auto"/>
-              <w:right w:val="single" w:sz="4" w:space="0" w:color="auto"/>
-            </w:tcBorders>
-            <w:hideMark/>
-          </w:tcPr>
-          <w:p>
-            <w:pPr>
-              <w:rPr>
-                <w:lang w:val="en-US"/>
-              </w:rPr>
-            </w:pPr>
-            <w:r>
-              <w:rPr>
-                <w:lang w:val="en-US"/>
-              </w:rPr>
-              <w:t>6.</w:t>
-            </w:r>
-            <w:r>
-              <w:rPr>
-                <w:lang w:val="en-US"/>
-              </w:rPr>
-              <w:t xml:space="preserve"> </w:t>
-            </w:r>
-            <w:r>
-              <w:rPr>
-                <w:lang w:val="en-US"/>
-              </w:rPr>
-              <w:t>Ergebnissicherung, Dokumentation</w:t>
-            </w:r>
-            <w:r>
-              <w:rPr>
-                <w:lang w:val="en-US"/>
-              </w:rPr>
-              <w:t xml:space="preserve"> und </w:t>
-            </w:r>
-            <w:r>
-              <w:rPr>
-                <w:lang w:val="en-US"/>
-              </w:rPr>
-              <w:t>Präsentation</w:t>
-            </w:r>
-          </w:p>
-        </w:tc>
-        <w:tc>
-          <w:tcPr>
-            <w:tcW w:w="2160" w:type="dxa"/>
-            <w:tcBorders>
-              <w:top w:val="single" w:sz="4" w:space="0" w:color="auto"/>
-              <w:left w:val="single" w:sz="4" w:space="0" w:color="auto"/>
-              <w:bottom w:val="single" w:sz="4" w:space="0" w:color="auto"/>
-              <w:right w:val="single" w:sz="4" w:space="0" w:color="auto"/>
-            </w:tcBorders>
-            <w:hideMark/>
-          </w:tcPr>
-          <w:p>
-            <w:pPr>
-              <w:rPr>
-                <w:lang w:val="en-US"/>
-              </w:rPr>
-            </w:pPr>
-            <w:r>
-              <w:rPr>
-                <w:lang w:val="en-US"/>
-              </w:rPr>
-              <w:t>Communicate</w:t>
-            </w:r>
-          </w:p>
-        </w:tc>
-        <w:tc>
-          <w:tcPr>
-            <w:tcW w:w="2160" w:type="dxa"/>
-            <w:tcBorders>
-              <w:top w:val="single" w:sz="4" w:space="0" w:color="auto"/>
-              <w:left w:val="single" w:sz="4" w:space="0" w:color="auto"/>
-              <w:bottom w:val="single" w:sz="4" w:space="0" w:color="auto"/>
-              <w:right w:val="single" w:sz="4" w:space="0" w:color="auto"/>
-            </w:tcBorders>
-            <w:hideMark/>
-          </w:tcPr>
-          <w:p>
-            <w:pPr>
-              <w:rPr>
-                <w:lang w:val="en-US"/>
-              </w:rPr>
-            </w:pPr>
-            <w:r>
-              <w:rPr>
-                <w:lang w:val="en-US"/>
-              </w:rPr>
-              <w:t>23</w:t>
-            </w:r>
-            <w:r>
-              <w:rPr>
-                <w:lang w:val="en-US"/>
-              </w:rPr>
-              <w:t>.06.2025</w:t>
-            </w:r>
-          </w:p>
-        </w:tc>
-        <w:tc>
-          <w:tcPr>
-            <w:tcW w:w="2160" w:type="dxa"/>
-            <w:tcBorders>
-              <w:top w:val="single" w:sz="4" w:space="0" w:color="auto"/>
-              <w:left w:val="single" w:sz="4" w:space="0" w:color="auto"/>
-              <w:bottom w:val="single" w:sz="4" w:space="0" w:color="auto"/>
-              <w:right w:val="single" w:sz="4" w:space="0" w:color="auto"/>
-            </w:tcBorders>
-            <w:hideMark/>
-          </w:tcPr>
-          <w:p>
-            <w:pPr>
-              <w:rPr>
-                <w:lang w:val="en-US"/>
-              </w:rPr>
-            </w:pPr>
-            <w:r>
-              <w:rPr>
-                <w:lang w:val="en-US"/>
-              </w:rPr>
-              <w:t>1</w:t>
-            </w:r>
-            <w:r>
-              <w:rPr>
-                <w:lang w:val="en-US"/>
-              </w:rPr>
               <w:t>0</w:t>
             </w:r>
             <w:r>
@@ -2046,429 +1819,424 @@
           <w:bCs/>
         </w:rPr>
       </w:pPr>
-      <w:r>
-        <w:rPr>
-          <w:b/>
-          <w:bCs/>
-        </w:rPr>
+    </w:p>
+    <w:p>
+      <w:pPr>
+        <w:spacing w:after="0" w:line="240" w:lineRule="auto"/>
+        <w:rPr>
+          <w:b/>
+          <w:bCs/>
+        </w:rPr>
+      </w:pPr>
+      <w:r>
+        <w:rPr>
+          <w:b/>
+          <w:bCs/>
+        </w:rPr>
+        <w:t>Phasenergebnisse im Detail</w:t>
+      </w:r>
+    </w:p>
+    <w:p>
+      <w:pPr>
+        <w:spacing w:after="0" w:line="240" w:lineRule="auto"/>
+        <w:rPr>
+          <w:b/>
+          <w:bCs/>
+        </w:rPr>
+      </w:pPr>
+    </w:p>
+    <w:p>
+      <w:pPr>
+        <w:spacing w:after="0" w:line="240" w:lineRule="auto"/>
+      </w:pPr>
+      <w:r>
+        <w:t xml:space="preserve">Zu beachten ist, dass sich die Meilensteine an der vorgesehenen Gesamtlaufzeit des Projekts orientieren und keinen Anspruch auf Ausschöpfung aller erdenklichen oder sinnvollen Ansätze </w:t>
+      </w:r>
+      <w:r>
+        <w:t>stellen</w:t>
+      </w:r>
+      <w:r>
+        <w:t>.</w:t>
+      </w:r>
+      <w:r>
+        <w:br/>
+      </w:r>
+    </w:p>
+    <w:p>
+      <w:pPr>
+        <w:spacing w:after="0" w:line="240" w:lineRule="auto"/>
+        <w:rPr>
+          <w:b/>
+          <w:bCs/>
+        </w:rPr>
+      </w:pPr>
+      <w:r>
+        <w:rPr>
+          <w:b/>
+          <w:bCs/>
+        </w:rPr>
+        <w:t>1.</w:t>
+      </w:r>
+      <w:r>
+        <w:rPr>
+          <w:b/>
+          <w:bCs/>
+        </w:rPr>
+        <w:t xml:space="preserve"> </w:t>
+      </w:r>
+      <w:r>
+        <w:rPr>
+          <w:b/>
+          <w:bCs/>
+        </w:rPr>
+        <w:t>Meilenstein</w:t>
+      </w:r>
+    </w:p>
+    <w:p>
+      <w:pPr>
+        <w:spacing w:after="0" w:line="240" w:lineRule="auto"/>
+      </w:pPr>
+      <w:r>
+        <w:t>Ziel dieser Phase ist die präzise Formulierung des Projektziels inklusive betriebswirtschaftliche</w:t>
+      </w:r>
+      <w:r>
+        <w:t>r</w:t>
+      </w:r>
+      <w:r>
+        <w:t xml:space="preserve"> und technische</w:t>
+      </w:r>
+      <w:r>
+        <w:t>r</w:t>
+      </w:r>
+      <w:r>
+        <w:t xml:space="preserve"> Rahmenbedingungen. Der Projektauftrag wird </w:t>
+      </w:r>
+      <w:r>
+        <w:t>formuliert</w:t>
+      </w:r>
+      <w:r>
+        <w:t>,</w:t>
+      </w:r>
+      <w:r>
+        <w:t xml:space="preserve"> mit dem Kunden abgestimmt</w:t>
+      </w:r>
+      <w:r>
+        <w:t xml:space="preserve"> und anschließend zusammenfassend präsentiert</w:t>
+      </w:r>
+      <w:r>
+        <w:t>. D</w:t>
+      </w:r>
+      <w:r>
+        <w:t>ie Bewertungsfunktion zur späteren Modellbewertung wird definiert</w:t>
+      </w:r>
+      <w:r>
+        <w:t xml:space="preserve"> und diskutiert</w:t>
+      </w:r>
+      <w:r>
+        <w:t xml:space="preserve">. Potenzielle Zielkonflikte wie das Spannungsfeld zwischen Diebstahlprävention und Vermeidung unnötiger Kontrollen </w:t>
+      </w:r>
+      <w:r>
+        <w:t xml:space="preserve">sowie potentielle Probleme mit den verfügbaren Daten </w:t>
+      </w:r>
+      <w:r>
+        <w:t>werden in dieser Phase identifiziert</w:t>
+      </w:r>
+      <w:r>
+        <w:t xml:space="preserve"> und analysiert</w:t>
+      </w:r>
+      <w:r>
+        <w:t>.</w:t>
+      </w:r>
+    </w:p>
+    <w:p>
+      <w:pPr>
+        <w:spacing w:after="0" w:line="240" w:lineRule="auto"/>
+      </w:pPr>
+    </w:p>
+    <w:p>
+      <w:pPr>
+        <w:spacing w:after="0" w:line="240" w:lineRule="auto"/>
+        <w:rPr>
+          <w:b/>
+          <w:bCs/>
+        </w:rPr>
+      </w:pPr>
+      <w:r>
+        <w:rPr>
+          <w:b/>
+          <w:bCs/>
+        </w:rPr>
+        <w:t>2</w:t>
+      </w:r>
+      <w:r>
+        <w:rPr>
+          <w:b/>
+          <w:bCs/>
+        </w:rPr>
+        <w:t>.</w:t>
+      </w:r>
+      <w:r>
+        <w:rPr>
+          <w:b/>
+          <w:bCs/>
+        </w:rPr>
+        <w:t xml:space="preserve"> </w:t>
+      </w:r>
+      <w:r>
+        <w:rPr>
+          <w:b/>
+          <w:bCs/>
+        </w:rPr>
+        <w:t>Meilenstein</w:t>
+      </w:r>
+    </w:p>
+    <w:p>
+      <w:pPr>
+        <w:spacing w:after="0" w:line="240" w:lineRule="auto"/>
+      </w:pPr>
+      <w:r>
+        <w:t xml:space="preserve">Diese Phase umfasst den Zugang zu den bereitgestellten Transaktions-, Artikel- und Filialdaten sowie deren </w:t>
+      </w:r>
+      <w:r>
+        <w:t>detailliertere</w:t>
+      </w:r>
+      <w:r>
+        <w:t xml:space="preserve"> Sichtung hinsichtlich Vollständigkeit, Konsistenz und Interpretierbarkeit. Kritische Aspekte wie die fehlende Dokumentation (Data Dictionary), der Anteil </w:t>
+      </w:r>
+      <w:r>
+        <w:t>klassifizierter</w:t>
+      </w:r>
+      <w:r>
+        <w:t xml:space="preserve"> Daten und die initiale Einschätzung der Modellierbarkeit werden hier</w:t>
+      </w:r>
+      <w:r>
+        <w:t xml:space="preserve"> auf ihren Einfluss auf mögliche Ergebnisse</w:t>
+      </w:r>
+      <w:r>
+        <w:t xml:space="preserve"> untersucht.</w:t>
+      </w:r>
+    </w:p>
+    <w:p>
+      <w:pPr>
+        <w:spacing w:after="0" w:line="240" w:lineRule="auto"/>
+      </w:pPr>
+    </w:p>
+    <w:p>
+      <w:pPr>
+        <w:spacing w:after="0" w:line="240" w:lineRule="auto"/>
+        <w:rPr>
+          <w:b/>
+          <w:bCs/>
+        </w:rPr>
+      </w:pPr>
+      <w:r>
+        <w:rPr>
+          <w:b/>
+          <w:bCs/>
+        </w:rPr>
+        <w:t>3</w:t>
+      </w:r>
+      <w:r>
+        <w:rPr>
+          <w:b/>
+          <w:bCs/>
+        </w:rPr>
+        <w:t>.</w:t>
+      </w:r>
+      <w:r>
+        <w:rPr>
+          <w:b/>
+          <w:bCs/>
+        </w:rPr>
+        <w:t xml:space="preserve"> </w:t>
+      </w:r>
+      <w:r>
+        <w:rPr>
+          <w:b/>
+          <w:bCs/>
+        </w:rPr>
+        <w:t>Meilenstein</w:t>
+      </w:r>
+    </w:p>
+    <w:p>
+      <w:pPr>
+        <w:spacing w:after="0" w:line="240" w:lineRule="auto"/>
+      </w:pPr>
+      <w:r>
+        <w:t>Zunächst erfolgt die systematische Bereinigung und</w:t>
+      </w:r>
+      <w:r>
+        <w:t xml:space="preserve"> S</w:t>
+      </w:r>
+      <w:r>
+        <w:t xml:space="preserve">trukturierung der Daten. Auf Basis dieser strukturierten Daten werden geeignete Features </w:t>
+      </w:r>
+      <w:r>
+        <w:t>herausgearbeitet</w:t>
+      </w:r>
+      <w:r>
+        <w:t>, z.</w:t>
+      </w:r>
+      <w:r>
+        <w:rPr>
+          <w:rFonts w:ascii="Arial" w:hAnsi="Arial" w:cs="Arial"/>
+        </w:rPr>
+        <w:t> </w:t>
+      </w:r>
+      <w:r>
+        <w:t>B. Zeitmerkmale, Artikelkategorien oder verd</w:t>
+      </w:r>
+      <w:r>
+        <w:rPr>
+          <w:rFonts w:ascii="Aptos" w:hAnsi="Aptos" w:cs="Aptos"/>
+        </w:rPr>
+        <w:t>ä</w:t>
+      </w:r>
+      <w:r>
+        <w:t xml:space="preserve">chtige Verhaltensmuster. </w:t>
+      </w:r>
+      <w:r>
+        <w:t>Anschließend</w:t>
+      </w:r>
+      <w:r>
+        <w:t xml:space="preserve"> werden verschiedene Modellklassen </w:t>
+      </w:r>
+      <w:r>
+        <w:t xml:space="preserve">auf diesen Daten </w:t>
+      </w:r>
+      <w:r>
+        <w:t xml:space="preserve">getestet, </w:t>
+      </w:r>
+      <w:r>
+        <w:t>um schrittweise komplexere</w:t>
+      </w:r>
+      <w:r>
+        <w:t xml:space="preserve"> und mächtigere</w:t>
+      </w:r>
+      <w:r>
+        <w:t xml:space="preserve"> Modelle zu </w:t>
+      </w:r>
+      <w:r>
+        <w:t>entwerfen</w:t>
+      </w:r>
+      <w:r>
+        <w:t xml:space="preserve">, </w:t>
+      </w:r>
+      <w:r>
+        <w:t xml:space="preserve">in der Endphase </w:t>
+      </w:r>
+      <w:r>
+        <w:t>z.</w:t>
+      </w:r>
+      <w:r>
+        <w:rPr>
+          <w:rFonts w:ascii="Arial" w:hAnsi="Arial" w:cs="Arial"/>
+        </w:rPr>
+        <w:t> </w:t>
+      </w:r>
+      <w:r>
+        <w:t>B. Ensemble-Modelle oder neuronale Netze</w:t>
+      </w:r>
+      <w:r>
+        <w:t xml:space="preserve">. </w:t>
+      </w:r>
+      <w:r>
+        <w:t>Endz</w:t>
+      </w:r>
+      <w:r>
+        <w:t>iel ist die Entwicklung eines belastbaren Prototyps zur Markierung auff</w:t>
+      </w:r>
+      <w:r>
+        <w:rPr>
+          <w:rFonts w:ascii="Aptos" w:hAnsi="Aptos" w:cs="Aptos"/>
+        </w:rPr>
+        <w:t>ä</w:t>
+      </w:r>
+      <w:r>
+        <w:t>lliger Transaktionen. Dabei wird die betriebswirtschaftliche Bewertungsfunktion in die Optimierungsstrategie des Modells integriert</w:t>
+      </w:r>
+      <w:r>
+        <w:t xml:space="preserve"> und schließlich auch zur systematischen Evaluierung des Prototyps herangezogen.</w:t>
+      </w:r>
+    </w:p>
+    <w:p>
+      <w:pPr>
+        <w:spacing w:after="0" w:line="240" w:lineRule="auto"/>
+      </w:pPr>
+      <w:r>
+        <w:t>Aus dem Prototypen</w:t>
+      </w:r>
+      <w:r>
+        <w:t xml:space="preserve"> abgeleitete Handlungsempfehlungen orientieren sich sowohl an</w:t>
+      </w:r>
+      <w:r>
+        <w:t xml:space="preserve"> </w:t>
+      </w:r>
+      <w:r>
+        <w:t>wirtschaftlicher Effizienz</w:t>
+      </w:r>
+      <w:r>
+        <w:t xml:space="preserve"> als auch anhand der logischen Nachvollziehbarkeit, um schlecht generalisierende Modelle und ein mögliches Reputationsrisiko durch deren Nutzung zu minimieren.</w:t>
+      </w:r>
+    </w:p>
+    <w:p>
+      <w:pPr>
+        <w:spacing w:after="0" w:line="240" w:lineRule="auto"/>
+      </w:pPr>
+    </w:p>
+    <w:p>
+      <w:pPr>
+        <w:spacing w:after="0" w:line="240" w:lineRule="auto"/>
+        <w:rPr>
+          <w:b/>
+          <w:bCs/>
+        </w:rPr>
+      </w:pPr>
+      <w:r>
+        <w:rPr>
+          <w:b/>
+          <w:bCs/>
+        </w:rPr>
+        <w:t>4</w:t>
+      </w:r>
+      <w:r>
+        <w:rPr>
+          <w:b/>
+          <w:bCs/>
+        </w:rPr>
+        <w:t>.</w:t>
+      </w:r>
+      <w:r>
+        <w:rPr>
+          <w:b/>
+          <w:bCs/>
+        </w:rPr>
+        <w:t xml:space="preserve"> </w:t>
+      </w:r>
+      <w:r>
+        <w:rPr>
+          <w:b/>
+          <w:bCs/>
+        </w:rPr>
+        <w:t>Meilenstein</w:t>
+      </w:r>
+    </w:p>
+    <w:p>
+      <w:r>
+        <w:t xml:space="preserve">Zum Abschluss des Projekts werden alle Ergebnisse systematisch dokumentiert und in einem übersichtlichen Bericht aufbereitet. Dieser </w:t>
+      </w:r>
+      <w:r>
+        <w:t>enthält sowohl Erklärungen zu den herausgearbeiteten besten Modellen als auch wirtschaftliche Handlungsempfehlungen</w:t>
+      </w:r>
+      <w:r>
+        <w:t xml:space="preserve">. Der finale Prototyp, Codebasis und Handlungsleitfäden werden zur weiteren Nutzung an die </w:t>
+      </w:r>
+      <w:r>
         <w:lastRenderedPageBreak/>
-        <w:t>Phasenergebnisse im Detail</w:t>
-      </w:r>
-    </w:p>
-    <w:p>
-      <w:pPr>
-        <w:spacing w:after="0" w:line="240" w:lineRule="auto"/>
-        <w:rPr>
-          <w:b/>
-          <w:bCs/>
-        </w:rPr>
-      </w:pPr>
-    </w:p>
-    <w:p>
-      <w:pPr>
-        <w:spacing w:after="0" w:line="240" w:lineRule="auto"/>
-      </w:pPr>
-      <w:r>
-        <w:t>Zu beachten ist, dass sich die Meilensteine an der vorgesehenen Gesamtlaufzeit des Projekts orientieren und keinen Anspruch auf Ausschöpfung aller erdenklichen oder sinnvollen Ansätze garantieren.</w:t>
-      </w:r>
-      <w:r>
-        <w:br/>
-      </w:r>
-    </w:p>
-    <w:p>
-      <w:pPr>
-        <w:spacing w:after="0" w:line="240" w:lineRule="auto"/>
-        <w:rPr>
-          <w:b/>
-          <w:bCs/>
-        </w:rPr>
-      </w:pPr>
-      <w:r>
-        <w:rPr>
-          <w:b/>
-          <w:bCs/>
-        </w:rPr>
-        <w:t>1.</w:t>
-      </w:r>
-      <w:r>
-        <w:rPr>
-          <w:b/>
-          <w:bCs/>
-        </w:rPr>
-        <w:t xml:space="preserve"> </w:t>
-      </w:r>
-      <w:r>
-        <w:rPr>
-          <w:b/>
-          <w:bCs/>
-        </w:rPr>
-        <w:t>Meilenstein</w:t>
-      </w:r>
-    </w:p>
-    <w:p>
-      <w:pPr>
-        <w:spacing w:after="0" w:line="240" w:lineRule="auto"/>
-      </w:pPr>
-      <w:r>
-        <w:t>Ziel dieser Phase ist die präzise Formulierung des Projektziels inklusive betriebswirtschaftliche</w:t>
-      </w:r>
-      <w:r>
-        <w:t>r</w:t>
-      </w:r>
-      <w:r>
-        <w:t xml:space="preserve"> und technische</w:t>
-      </w:r>
-      <w:r>
-        <w:t>r</w:t>
-      </w:r>
-      <w:r>
-        <w:t xml:space="preserve"> Rahmenbedingungen. Der Projektauftrag wird </w:t>
-      </w:r>
-      <w:r>
-        <w:t>formuliert und mit dem Kunden abgestimmt. D</w:t>
-      </w:r>
-      <w:r>
-        <w:t>ie Bewertungsfunktion zur späteren Modellbewertung wird definiert</w:t>
-      </w:r>
-      <w:r>
-        <w:t xml:space="preserve"> und diskutiert</w:t>
-      </w:r>
-      <w:r>
-        <w:t xml:space="preserve">. Potenzielle Zielkonflikte wie das Spannungsfeld zwischen Diebstahlprävention und Vermeidung unnötiger Kontrollen </w:t>
-      </w:r>
-      <w:r>
-        <w:t xml:space="preserve">sowie potentielle Probleme mit den verfügbaren Daten </w:t>
-      </w:r>
-      <w:r>
-        <w:t>werden in dieser Phase identifiziert</w:t>
-      </w:r>
-      <w:r>
-        <w:t xml:space="preserve"> und analysiert</w:t>
-      </w:r>
-      <w:r>
-        <w:t>.</w:t>
-      </w:r>
-    </w:p>
-    <w:p>
-      <w:pPr>
-        <w:spacing w:after="0" w:line="240" w:lineRule="auto"/>
-      </w:pPr>
-    </w:p>
-    <w:p>
-      <w:pPr>
-        <w:spacing w:after="0" w:line="240" w:lineRule="auto"/>
-        <w:rPr>
-          <w:b/>
-          <w:bCs/>
-        </w:rPr>
-      </w:pPr>
-      <w:r>
-        <w:rPr>
-          <w:b/>
-          <w:bCs/>
-        </w:rPr>
-        <w:t>2</w:t>
-      </w:r>
-      <w:r>
-        <w:rPr>
-          <w:b/>
-          <w:bCs/>
-        </w:rPr>
-        <w:t>.</w:t>
-      </w:r>
-      <w:r>
-        <w:rPr>
-          <w:b/>
-          <w:bCs/>
-        </w:rPr>
-        <w:t xml:space="preserve"> </w:t>
-      </w:r>
-      <w:r>
-        <w:rPr>
-          <w:b/>
-          <w:bCs/>
-        </w:rPr>
-        <w:t>Meilenstein</w:t>
-      </w:r>
-    </w:p>
-    <w:p>
-      <w:pPr>
-        <w:spacing w:after="0" w:line="240" w:lineRule="auto"/>
-      </w:pPr>
-      <w:r>
-        <w:t xml:space="preserve">Diese Phase umfasst den Zugang zu den bereitgestellten Transaktions-, Artikel- und Filialdaten sowie deren erste Sichtung hinsichtlich Vollständigkeit, Konsistenz und Interpretierbarkeit. Kritische Aspekte wie die fehlende Dokumentation (Data Dictionary), der Anteil </w:t>
-      </w:r>
-      <w:r>
-        <w:t>klassifizierter</w:t>
-      </w:r>
-      <w:r>
-        <w:t xml:space="preserve"> Daten und die initiale Einschätzung der Modellierbarkeit werden hier untersucht.</w:t>
-      </w:r>
-    </w:p>
-    <w:p>
-      <w:pPr>
-        <w:spacing w:after="0" w:line="240" w:lineRule="auto"/>
-      </w:pPr>
-    </w:p>
-    <w:p>
-      <w:pPr>
-        <w:spacing w:after="0" w:line="240" w:lineRule="auto"/>
-        <w:rPr>
-          <w:b/>
-          <w:bCs/>
-        </w:rPr>
-      </w:pPr>
-      <w:r>
-        <w:rPr>
-          <w:b/>
-          <w:bCs/>
-        </w:rPr>
-        <w:t>3</w:t>
-      </w:r>
-      <w:r>
-        <w:rPr>
-          <w:b/>
-          <w:bCs/>
-        </w:rPr>
-        <w:t>.</w:t>
-      </w:r>
-      <w:r>
-        <w:rPr>
-          <w:b/>
-          <w:bCs/>
-        </w:rPr>
-        <w:t xml:space="preserve"> </w:t>
-      </w:r>
-      <w:r>
-        <w:rPr>
-          <w:b/>
-          <w:bCs/>
-        </w:rPr>
-        <w:t>Meilenstein</w:t>
-      </w:r>
-    </w:p>
-    <w:p>
-      <w:pPr>
-        <w:spacing w:after="0" w:line="240" w:lineRule="auto"/>
-      </w:pPr>
-      <w:r>
-        <w:t>Zunächst erfolgt die systematische Bereinigung und Umstrukturierung der Daten. Auf Basis dieser strukturierten Datenbasis werden geeignete Features konstruiert, z.</w:t>
-      </w:r>
-      <w:r>
-        <w:rPr>
-          <w:rFonts w:ascii="Arial" w:hAnsi="Arial" w:cs="Arial"/>
-        </w:rPr>
-        <w:t> </w:t>
-      </w:r>
-      <w:r>
-        <w:t>B. Zeitmerkmale, Artikelkategorien oder verd</w:t>
-      </w:r>
-      <w:r>
-        <w:rPr>
-          <w:rFonts w:ascii="Aptos" w:hAnsi="Aptos" w:cs="Aptos"/>
-        </w:rPr>
-        <w:t>ä</w:t>
-      </w:r>
-      <w:r>
-        <w:t>chtige Verhaltensmuster. Gleichzeitig werden verschiedene Modellklassen (Klassifikation, Regression) getestet, um die grunds</w:t>
-      </w:r>
-      <w:r>
-        <w:rPr>
-          <w:rFonts w:ascii="Aptos" w:hAnsi="Aptos" w:cs="Aptos"/>
-        </w:rPr>
-        <w:t>ä</w:t>
-      </w:r>
-      <w:r>
-        <w:t>tzliche Machbarkeit der Aufgabenstellung zu pr</w:t>
-      </w:r>
-      <w:r>
-        <w:rPr>
-          <w:rFonts w:ascii="Aptos" w:hAnsi="Aptos" w:cs="Aptos"/>
-        </w:rPr>
-        <w:t>ü</w:t>
-      </w:r>
-      <w:r>
-        <w:t>fen.</w:t>
-      </w:r>
-    </w:p>
-    <w:p>
-      <w:pPr>
-        <w:spacing w:after="0" w:line="240" w:lineRule="auto"/>
-      </w:pPr>
-    </w:p>
-    <w:p>
-      <w:pPr>
-        <w:spacing w:after="0" w:line="240" w:lineRule="auto"/>
-        <w:rPr>
-          <w:b/>
-          <w:bCs/>
-        </w:rPr>
-      </w:pPr>
-      <w:r>
-        <w:rPr>
-          <w:b/>
-          <w:bCs/>
-        </w:rPr>
-        <w:t>4</w:t>
-      </w:r>
-      <w:r>
-        <w:rPr>
-          <w:b/>
-          <w:bCs/>
-        </w:rPr>
-        <w:t>.</w:t>
-      </w:r>
-      <w:r>
-        <w:rPr>
-          <w:b/>
-          <w:bCs/>
-        </w:rPr>
-        <w:t xml:space="preserve"> </w:t>
-      </w:r>
-      <w:r>
-        <w:rPr>
-          <w:b/>
-          <w:bCs/>
-        </w:rPr>
-        <w:t>Meilenstein</w:t>
-      </w:r>
-    </w:p>
-    <w:p>
-      <w:pPr>
-        <w:spacing w:after="0" w:line="240" w:lineRule="auto"/>
-      </w:pPr>
-      <w:r>
-        <w:t>In dieser Phase werden komplexere Modellarchitekturen entwickelt, z.</w:t>
-      </w:r>
-      <w:r>
-        <w:rPr>
-          <w:rFonts w:ascii="Arial" w:hAnsi="Arial" w:cs="Arial"/>
-        </w:rPr>
-        <w:t> </w:t>
-      </w:r>
-      <w:r>
-        <w:t>B. Ensemble-Modelle oder neuronale Netze, die spezifisch auf das Detektieren seltener Ereignisse ausgelegt sind. Ziel ist die Entwicklung eines belastbaren Prototyps zur Markierung auff</w:t>
-      </w:r>
-      <w:r>
-        <w:rPr>
-          <w:rFonts w:ascii="Aptos" w:hAnsi="Aptos" w:cs="Aptos"/>
-        </w:rPr>
-        <w:t>ä</w:t>
-      </w:r>
-      <w:r>
-        <w:t>lliger Transaktionen. Dabei wird die betriebswirtschaftliche Bewertungsfunktion in die Optimierungsstrategie des Modells integriert.</w:t>
-      </w:r>
-    </w:p>
-    <w:p>
-      <w:pPr>
-        <w:spacing w:after="0" w:line="240" w:lineRule="auto"/>
-      </w:pPr>
-    </w:p>
-    <w:p>
-      <w:pPr>
-        <w:spacing w:after="0" w:line="240" w:lineRule="auto"/>
-        <w:rPr>
-          <w:b/>
-          <w:bCs/>
-        </w:rPr>
-      </w:pPr>
-      <w:r>
-        <w:rPr>
-          <w:b/>
-          <w:bCs/>
-        </w:rPr>
-        <w:t>5</w:t>
-      </w:r>
-      <w:r>
-        <w:rPr>
-          <w:b/>
-          <w:bCs/>
-        </w:rPr>
-        <w:t>.</w:t>
-      </w:r>
-      <w:r>
-        <w:rPr>
-          <w:b/>
-          <w:bCs/>
-        </w:rPr>
-        <w:t xml:space="preserve"> </w:t>
-      </w:r>
-      <w:r>
-        <w:rPr>
-          <w:b/>
-          <w:bCs/>
-        </w:rPr>
-        <w:t>Meilenstein</w:t>
-      </w:r>
-    </w:p>
-    <w:p>
-      <w:pPr>
-        <w:spacing w:after="0" w:line="240" w:lineRule="auto"/>
-      </w:pPr>
-      <w:r>
-        <w:t>Der entwickelte Prototyp wird anhand der Bewertungsfunktion systematisch evaluiert. Modellvorschläge zur Kontrolle werden mit Kosten-Nutzen-Analysen bewertet, um Schwellenwerte oder Kontrollstrategien fundiert empfehlen zu können. Die daraus abgeleiteten Handlungsempfehlungen orientieren sich sowohl an wirtschaftlicher Effizienz</w:t>
-      </w:r>
-      <w:r>
-        <w:t xml:space="preserve"> als auch anhand der logischen Nachvollziehbarkeit, um schlecht generalisierende Modelle und ein mögliches Reputationsrisiko durch deren Nutzung zu minimieren.</w:t>
-      </w:r>
-    </w:p>
-    <w:p>
-      <w:pPr>
-        <w:spacing w:after="0" w:line="240" w:lineRule="auto"/>
-      </w:pPr>
-    </w:p>
-    <w:p>
-      <w:pPr>
-        <w:spacing w:after="0" w:line="240" w:lineRule="auto"/>
-        <w:rPr>
-          <w:b/>
-          <w:bCs/>
-        </w:rPr>
-      </w:pPr>
-      <w:r>
-        <w:rPr>
-          <w:b/>
-          <w:bCs/>
-        </w:rPr>
-        <w:t>6</w:t>
-      </w:r>
-      <w:r>
-        <w:rPr>
-          <w:b/>
-          <w:bCs/>
-        </w:rPr>
-        <w:t>.</w:t>
-      </w:r>
-      <w:r>
-        <w:rPr>
-          <w:b/>
-          <w:bCs/>
-        </w:rPr>
-        <w:t xml:space="preserve"> </w:t>
-      </w:r>
-      <w:r>
-        <w:rPr>
-          <w:b/>
-          <w:bCs/>
-        </w:rPr>
-        <w:t>Meilenstein</w:t>
-      </w:r>
-    </w:p>
-    <w:p>
-      <w:r>
-        <w:t xml:space="preserve">Zum Abschluss des Projekts werden alle Ergebnisse systematisch dokumentiert und in einem übersichtlichen Bericht aufbereitet. Dieser </w:t>
-      </w:r>
-      <w:r>
-        <w:t>enthält sowohl Erklärungen zu den herausgearbeiteten besten Modellen als auch wirtschaftliche Handlungsempfehlungen</w:t>
-      </w:r>
-      <w:r>
-        <w:t>. Der finale Prototyp, Codebasis und Handlungsleitfäden werden zur weiteren Nutzung an die Wertkauf GmbH übergeben</w:t>
-      </w:r>
-      <w:r>
-        <w:t xml:space="preserve"> und präsentiert.</w:t>
-      </w:r>
-      <w:r>
-        <w:t xml:space="preserve"> </w:t>
+        <w:t>Wertkauf GmbH übergeben</w:t>
+      </w:r>
+      <w:r>
+        <w:t xml:space="preserve">.  In einer Abschlusspräsentation werden die wichtigen Punkte des Projekts und dessen Ergebnisse vorgestellt. </w:t>
       </w:r>
       <w:r>
         <w:pict w14:anchorId="213EB735">
@@ -2490,25 +2258,17 @@
           <w:b/>
           <w:bCs/>
         </w:rPr>
-        <w:t>8</w:t>
-      </w:r>
-      <w:r>
-        <w:rPr>
-          <w:b/>
-          <w:bCs/>
-        </w:rPr>
-        <w:t>. Risiken</w:t>
-      </w:r>
-    </w:p>
-    <w:p>
-      <w:pPr>
-        <w:rPr>
-          <w:b/>
-          <w:bCs/>
-        </w:rPr>
-      </w:pPr>
-      <w:r>
-        <w:lastRenderedPageBreak/>
+        <w:t>8. Risiken</w:t>
+      </w:r>
+    </w:p>
+    <w:p>
+      <w:pPr>
+        <w:rPr>
+          <w:b/>
+          <w:bCs/>
+        </w:rPr>
+      </w:pPr>
+      <w:r>
         <w:t>Im Verlauf des Projekts können verschiedene Herausforderungen auftreten, die Einfluss auf die Ergebnisse und deren praktische Umsetzbarkeit haben könnten:</w:t>
       </w:r>
     </w:p>
@@ -4339,6 +4099,7 @@
   <w:style w:type="character" w:default="1" w:styleId="Absatz-Standardschriftart">
     <w:name w:val="Default Paragraph Font"/>
     <w:uiPriority w:val="1"/>
+    <w:semiHidden/>
     <w:unhideWhenUsed/>
   </w:style>
   <w:style w:type="table" w:default="1" w:styleId="NormaleTabelle">
@@ -4927,21 +4688,6 @@
 </file>
 
 <file path=customXml/item1.xml><?xml version="1.0" encoding="utf-8"?>
-<?mso-contentType ?>
-<FormTemplates xmlns="http://schemas.microsoft.com/sharepoint/v3/contenttype/forms">
-  <Display>DocumentLibraryForm</Display>
-  <Edit>DocumentLibraryForm</Edit>
-  <New>DocumentLibraryForm</New>
-</FormTemplates>
-</file>
-
-<file path=customXml/item2.xml><?xml version="1.0" encoding="utf-8"?>
-<p:properties xmlns:p="http://schemas.microsoft.com/office/2006/metadata/properties" xmlns:xsi="http://www.w3.org/2001/XMLSchema-instance" xmlns:pc="http://schemas.microsoft.com/office/infopath/2007/PartnerControls">
-  <documentManagement/>
-</p:properties>
-</file>
-
-<file path=customXml/item3.xml><?xml version="1.0" encoding="utf-8"?>
 <ct:contentTypeSchema xmlns:ct="http://schemas.microsoft.com/office/2006/metadata/contentType" xmlns:ma="http://schemas.microsoft.com/office/2006/metadata/properties/metaAttributes" ct:_="" ma:_="" ma:contentTypeName="Dokument" ma:contentTypeID="0x010100A9A6B0381D35664898C6E493E15E2E1E" ma:contentTypeVersion="4" ma:contentTypeDescription="Ein neues Dokument erstellen." ma:contentTypeScope="" ma:versionID="a97e968f76d602eae0d4d44b699361ee">
   <xsd:schema xmlns:xsd="http://www.w3.org/2001/XMLSchema" xmlns:xs="http://www.w3.org/2001/XMLSchema" xmlns:p="http://schemas.microsoft.com/office/2006/metadata/properties" xmlns:ns3="d9e14eef-6361-4dd1-9dd1-7616f55177aa" targetNamespace="http://schemas.microsoft.com/office/2006/metadata/properties" ma:root="true" ma:fieldsID="b2e68888b78af8ab0ea07cb965dd89ab" ns3:_="">
     <xsd:import namespace="d9e14eef-6361-4dd1-9dd1-7616f55177aa"/>
@@ -5085,24 +4831,22 @@
 </ct:contentTypeSchema>
 </file>
 
-<file path=customXml/itemProps1.xml><?xml version="1.0" encoding="utf-8"?>
-<ds:datastoreItem xmlns:ds="http://schemas.openxmlformats.org/officeDocument/2006/customXml" ds:itemID="{3FE3C63E-8795-4EE2-AECB-8DB380CA521B}">
-  <ds:schemaRefs>
-    <ds:schemaRef ds:uri="http://schemas.microsoft.com/sharepoint/v3/contenttype/forms"/>
-  </ds:schemaRefs>
-</ds:datastoreItem>
+<file path=customXml/item2.xml><?xml version="1.0" encoding="utf-8"?>
+<p:properties xmlns:p="http://schemas.microsoft.com/office/2006/metadata/properties" xmlns:xsi="http://www.w3.org/2001/XMLSchema-instance" xmlns:pc="http://schemas.microsoft.com/office/infopath/2007/PartnerControls">
+  <documentManagement/>
+</p:properties>
 </file>
 
-<file path=customXml/itemProps2.xml><?xml version="1.0" encoding="utf-8"?>
-<ds:datastoreItem xmlns:ds="http://schemas.openxmlformats.org/officeDocument/2006/customXml" ds:itemID="{25B4365C-E59D-4FB1-8161-F87EAB4FC6B2}">
-  <ds:schemaRefs>
-    <ds:schemaRef ds:uri="http://schemas.microsoft.com/office/2006/metadata/properties"/>
-    <ds:schemaRef ds:uri="http://schemas.microsoft.com/office/infopath/2007/PartnerControls"/>
-  </ds:schemaRefs>
-</ds:datastoreItem>
+<file path=customXml/item3.xml><?xml version="1.0" encoding="utf-8"?>
+<?mso-contentType ?>
+<FormTemplates xmlns="http://schemas.microsoft.com/sharepoint/v3/contenttype/forms">
+  <Display>DocumentLibraryForm</Display>
+  <Edit>DocumentLibraryForm</Edit>
+  <New>DocumentLibraryForm</New>
+</FormTemplates>
 </file>
 
-<file path=customXml/itemProps3.xml><?xml version="1.0" encoding="utf-8"?>
+<file path=customXml/itemProps1.xml><?xml version="1.0" encoding="utf-8"?>
 <ds:datastoreItem xmlns:ds="http://schemas.openxmlformats.org/officeDocument/2006/customXml" ds:itemID="{DB23D69C-A832-4FBF-9CAE-E946567C813B}">
   <ds:schemaRefs>
     <ds:schemaRef ds:uri="http://schemas.microsoft.com/office/2006/metadata/contentType"/>
@@ -5118,4 +4862,21 @@
     <ds:schemaRef ds:uri="http://schemas.microsoft.com/internal/obd"/>
   </ds:schemaRefs>
 </ds:datastoreItem>
+</file>
+
+<file path=customXml/itemProps2.xml><?xml version="1.0" encoding="utf-8"?>
+<ds:datastoreItem xmlns:ds="http://schemas.openxmlformats.org/officeDocument/2006/customXml" ds:itemID="{25B4365C-E59D-4FB1-8161-F87EAB4FC6B2}">
+  <ds:schemaRefs>
+    <ds:schemaRef ds:uri="http://schemas.microsoft.com/office/2006/metadata/properties"/>
+    <ds:schemaRef ds:uri="http://schemas.microsoft.com/office/infopath/2007/PartnerControls"/>
+  </ds:schemaRefs>
+</ds:datastoreItem>
+</file>
+
+<file path=customXml/itemProps3.xml><?xml version="1.0" encoding="utf-8"?>
+<ds:datastoreItem xmlns:ds="http://schemas.openxmlformats.org/officeDocument/2006/customXml" ds:itemID="{3FE3C63E-8795-4EE2-AECB-8DB380CA521B}">
+  <ds:schemaRefs>
+    <ds:schemaRef ds:uri="http://schemas.microsoft.com/sharepoint/v3/contenttype/forms"/>
+  </ds:schemaRefs>
+</ds:datastoreItem>
 </file>
</xml_diff>

<commit_message>
Update Meilensteine Anmerkung David vom 20.04.
</commit_message>
<xml_diff>
--- a/dokumente/Projektauftrag_Version_7_Bald.docx
+++ b/dokumente/Projektauftrag_Version_7_Bald.docx
@@ -592,15 +592,7 @@
         <w:t> </w:t>
       </w:r>
       <w:r>
-        <w:t xml:space="preserve">B. </w:t>
-      </w:r>
-      <w:proofErr w:type="spellStart"/>
-      <w:r>
-        <w:t>Gewichtssensorik</w:t>
-      </w:r>
-      <w:proofErr w:type="spellEnd"/>
-      <w:r>
-        <w:t xml:space="preserve"> oder optischer Auswertungssysteme. Ebenso erfolgt keine juristische Bewertung hinsichtlich Datenschutzes oder Zul</w:t>
+        <w:t>B. Gewichtssensorik oder optischer Auswertungssysteme. Ebenso erfolgt keine juristische Bewertung hinsichtlich Datenschutzes oder Zul</w:t>
       </w:r>
       <w:r>
         <w:rPr>
@@ -814,14 +806,12 @@
           <w:tab w:val="left" w:pos="0"/>
         </w:tabs>
       </w:pPr>
-      <w:proofErr w:type="spellStart"/>
       <w:r>
         <w:rPr>
           <w:rStyle w:val="Fett"/>
         </w:rPr>
         <w:t>label</w:t>
       </w:r>
-      <w:proofErr w:type="spellEnd"/>
       <w:r>
         <w:t xml:space="preserve"> – gibt an, ob eine Kontrolle durchgeführt wurde und welches Ergebnis diese hatte,</w:t>
       </w:r>
@@ -838,14 +828,12 @@
           <w:tab w:val="left" w:pos="0"/>
         </w:tabs>
       </w:pPr>
-      <w:proofErr w:type="spellStart"/>
       <w:r>
         <w:rPr>
           <w:rStyle w:val="Fett"/>
         </w:rPr>
         <w:t>damage</w:t>
       </w:r>
-      <w:proofErr w:type="spellEnd"/>
       <w:r>
         <w:t xml:space="preserve"> – enthält vermutlich die Schadenshöhe in Euro, falls bei einer Kontrolle ein fehlerhafter Scan oder Betrugsversuch festgestellt wurde.</w:t>
       </w:r>
@@ -869,7 +857,6 @@
       <w:r>
         <w:t xml:space="preserve">Von insgesamt 1.481.783 Transaktionen im Trainingsdatensatz wurde bei 148.025 eine Kontrolle durchgeführt; davon wurden 4.656 als Betrug klassifiziert (ca. 3,14 %). Die Spalte </w:t>
       </w:r>
-      <w:proofErr w:type="spellStart"/>
       <w:r>
         <w:rPr>
           <w:rStyle w:val="Fett"/>
@@ -878,18 +865,15 @@
         </w:rPr>
         <w:t>damage</w:t>
       </w:r>
-      <w:proofErr w:type="spellEnd"/>
       <w:r>
         <w:t xml:space="preserve"> ist konsistent mit der </w:t>
       </w:r>
-      <w:proofErr w:type="spellStart"/>
       <w:r>
         <w:rPr>
           <w:rStyle w:val="Fett"/>
         </w:rPr>
         <w:t>label</w:t>
       </w:r>
-      <w:proofErr w:type="spellEnd"/>
       <w:r>
         <w:t>-Spalte: Transaktionen ohne Kontrolle weisen keinen Wert auf, Kontrollen mit unauffälligem Ergebnis haben den Wert 0, und nur bei als Betrug markierten Fällen wird ein positiver Schadensbetrag angegeben.</w:t>
       </w:r>
@@ -922,14 +906,12 @@
           <w:tab w:val="left" w:pos="0"/>
         </w:tabs>
       </w:pPr>
-      <w:proofErr w:type="spellStart"/>
       <w:r>
         <w:rPr>
           <w:rStyle w:val="Fett"/>
         </w:rPr>
         <w:t>customer_feedback</w:t>
       </w:r>
-      <w:proofErr w:type="spellEnd"/>
       <w:r>
         <w:t xml:space="preserve">: Hier fehlen Einträge vermutlich, weil nicht </w:t>
       </w:r>
@@ -955,14 +937,12 @@
           <w:tab w:val="left" w:pos="0"/>
         </w:tabs>
       </w:pPr>
-      <w:proofErr w:type="spellStart"/>
       <w:r>
         <w:rPr>
           <w:rStyle w:val="Fett"/>
         </w:rPr>
         <w:t>valid_to</w:t>
       </w:r>
-      <w:proofErr w:type="spellEnd"/>
       <w:r>
         <w:t>: Rund 28 % der Produkte haben kein Gültigkeitsdatum.</w:t>
       </w:r>
@@ -979,14 +959,12 @@
           <w:tab w:val="left" w:pos="0"/>
         </w:tabs>
       </w:pPr>
-      <w:proofErr w:type="spellStart"/>
       <w:r>
         <w:rPr>
           <w:rStyle w:val="Fett"/>
         </w:rPr>
         <w:t>weight</w:t>
       </w:r>
-      <w:proofErr w:type="spellEnd"/>
       <w:r>
         <w:t>: Bei 2.505 Artikeln fehlt der Gewichtsangabe, obwohl nur 2.155 Produkte nach Gewicht verkauft werden. Somit fehlen bei etwa 6 % der nicht-gewichtsbasierten Artikel ebenfalls Gewichtsangaben.</w:t>
       </w:r>
@@ -1003,25 +981,21 @@
           <w:tab w:val="left" w:pos="0"/>
         </w:tabs>
       </w:pPr>
-      <w:proofErr w:type="spellStart"/>
       <w:r>
         <w:rPr>
           <w:rStyle w:val="Fett"/>
         </w:rPr>
         <w:t>camera_certainty</w:t>
       </w:r>
-      <w:proofErr w:type="spellEnd"/>
       <w:r>
         <w:t xml:space="preserve">, </w:t>
       </w:r>
-      <w:proofErr w:type="spellStart"/>
       <w:r>
         <w:rPr>
           <w:rStyle w:val="Fett"/>
         </w:rPr>
         <w:t>camera_product_similar</w:t>
       </w:r>
-      <w:proofErr w:type="spellEnd"/>
       <w:r>
         <w:t>: Fehlende Werte in diesen Spalten treten über den gesamten Zeitraum hinweg auf, was auf temporäre Ausfälle des Kamerasystems hindeutet. Die Verteilung dieser fehlenden Werte ist in gelabelten und nicht-gelabelten Daten ähnlich, was positiv zu werten ist: Die gelabelten Daten bilden offenbar eine repräsentative Stichprobe der Gesamtdaten.</w:t>
       </w:r>
@@ -1033,14 +1007,12 @@
       <w:r>
         <w:t xml:space="preserve">Eine weitere Auffälligkeit betrifft die Konsistenz zwischen Transaktionsdaten und den zugeordneten Positionen: Die in der Spalte </w:t>
       </w:r>
-      <w:proofErr w:type="spellStart"/>
       <w:r>
         <w:rPr>
           <w:rStyle w:val="Fett"/>
         </w:rPr>
         <w:t>n_lines</w:t>
       </w:r>
-      <w:proofErr w:type="spellEnd"/>
       <w:r>
         <w:t xml:space="preserve"> (aus der Transaktionsdatei) angegebene Anzahl Positionen stimmt in mehreren Fällen nicht mit der tatsächlich verknüpften Anzahl Positionen überein.</w:t>
       </w:r>
@@ -1117,7 +1089,6 @@
                 <w:lang w:val="en-US"/>
               </w:rPr>
             </w:pPr>
-            <w:proofErr w:type="spellStart"/>
             <w:r>
               <w:rPr>
                 <w:b/>
@@ -1126,7 +1097,6 @@
               </w:rPr>
               <w:t>Meilenstein</w:t>
             </w:r>
-            <w:proofErr w:type="spellEnd"/>
           </w:p>
         </w:tc>
         <w:tc>
@@ -1245,6 +1215,13 @@
             <w:r>
               <w:t>nkl. Präsentation</w:t>
             </w:r>
+            <w:r>
+              <w:t xml:space="preserve">; Definition </w:t>
+            </w:r>
+            <w:r>
+              <w:lastRenderedPageBreak/>
+              <w:t>der REST-Schnittstelle</w:t>
+            </w:r>
           </w:p>
         </w:tc>
         <w:tc>
@@ -1268,6 +1245,7 @@
               <w:rPr>
                 <w:lang w:val="en-US"/>
               </w:rPr>
+              <w:lastRenderedPageBreak/>
               <w:t>Define</w:t>
             </w:r>
           </w:p>
@@ -1354,40 +1332,27 @@
             <w:hideMark/>
           </w:tcPr>
           <w:p>
-            <w:pPr>
-              <w:rPr>
-                <w:lang w:val="en-US"/>
-              </w:rPr>
-            </w:pPr>
-            <w:r>
-              <w:rPr>
-                <w:lang w:val="en-US"/>
-              </w:rPr>
-              <w:lastRenderedPageBreak/>
+            <w:r>
               <w:t xml:space="preserve">2. </w:t>
             </w:r>
-            <w:proofErr w:type="spellStart"/>
-            <w:r>
-              <w:rPr>
-                <w:lang w:val="en-US"/>
-              </w:rPr>
+            <w:r>
               <w:t>Datenzugang</w:t>
             </w:r>
-            <w:proofErr w:type="spellEnd"/>
-            <w:r>
-              <w:rPr>
-                <w:lang w:val="en-US"/>
-              </w:rPr>
-              <w:t xml:space="preserve"> und </w:t>
-            </w:r>
-            <w:proofErr w:type="spellStart"/>
-            <w:r>
-              <w:rPr>
-                <w:lang w:val="en-US"/>
-              </w:rPr>
+            <w:r>
+              <w:t xml:space="preserve">, </w:t>
+            </w:r>
+            <w:r>
               <w:t>Qualitätsprüfung</w:t>
             </w:r>
-            <w:proofErr w:type="spellEnd"/>
+            <w:r>
+              <w:t xml:space="preserve"> und erste D</w:t>
+            </w:r>
+            <w:r>
+              <w:t>atenanalysen</w:t>
+            </w:r>
+            <w:r>
+              <w:t xml:space="preserve"> und Präsentation der Ergebnisse</w:t>
+            </w:r>
           </w:p>
         </w:tc>
         <w:tc>
@@ -1467,7 +1432,13 @@
               <w:rPr>
                 <w:lang w:val="en-US"/>
               </w:rPr>
-              <w:t>11</w:t>
+              <w:t>1</w:t>
+            </w:r>
+            <w:r>
+              <w:rPr>
+                <w:lang w:val="en-US"/>
+              </w:rPr>
+              <w:t>8</w:t>
             </w:r>
             <w:r>
               <w:rPr>
@@ -1569,7 +1540,13 @@
               <w:rPr>
                 <w:lang w:val="en-US"/>
               </w:rPr>
-              <w:t>12</w:t>
+              <w:t>1</w:t>
+            </w:r>
+            <w:r>
+              <w:rPr>
+                <w:lang w:val="en-US"/>
+              </w:rPr>
+              <w:t>9</w:t>
             </w:r>
             <w:r>
               <w:rPr>
@@ -1649,59 +1626,17 @@
           </w:tcPr>
           <w:p>
             <w:r>
-              <w:rPr>
-                <w:lang w:val="en-US"/>
-              </w:rPr>
               <w:t>4</w:t>
             </w:r>
             <w:r>
-              <w:rPr>
-                <w:lang w:val="en-US"/>
-              </w:rPr>
-              <w:t>.</w:t>
-            </w:r>
-            <w:r>
-              <w:rPr>
-                <w:lang w:val="en-US"/>
-              </w:rPr>
-              <w:t xml:space="preserve"> </w:t>
-            </w:r>
-            <w:proofErr w:type="spellStart"/>
-            <w:r>
-              <w:rPr>
-                <w:lang w:val="en-US"/>
-              </w:rPr>
-              <w:t>Ergebnissicherung</w:t>
-            </w:r>
-            <w:proofErr w:type="spellEnd"/>
-            <w:r>
-              <w:rPr>
-                <w:lang w:val="en-US"/>
-              </w:rPr>
-              <w:t xml:space="preserve">, </w:t>
-            </w:r>
-            <w:proofErr w:type="spellStart"/>
-            <w:r>
-              <w:rPr>
-                <w:lang w:val="en-US"/>
-              </w:rPr>
-              <w:t>Dokumentation</w:t>
-            </w:r>
-            <w:proofErr w:type="spellEnd"/>
-            <w:r>
-              <w:rPr>
-                <w:lang w:val="en-US"/>
-              </w:rPr>
-              <w:t xml:space="preserve"> und </w:t>
-            </w:r>
-            <w:proofErr w:type="spellStart"/>
-            <w:r>
-              <w:rPr>
-                <w:lang w:val="en-US"/>
-              </w:rPr>
-              <w:t>Präsentation</w:t>
-            </w:r>
-            <w:proofErr w:type="spellEnd"/>
+              <w:t xml:space="preserve">. </w:t>
+            </w:r>
+            <w:r>
+              <w:t>Dokumentation der Ergebnisse und Übe</w:t>
+            </w:r>
+            <w:r>
+              <w:t>rgabe des über eine REST-Schnittstelle lauffähigen Programmcodes</w:t>
+            </w:r>
           </w:p>
         </w:tc>
         <w:tc>
@@ -1947,6 +1882,9 @@
       <w:r>
         <w:t>.</w:t>
       </w:r>
+      <w:r>
+        <w:t xml:space="preserve"> Die für die spätere Übergabe notwendige REST-Schnittstelle wird festgelegt, um am Ende der Projektlaufzeit einen lauffähigen Prototypen an die Wertkauf GmbH übergeben zu können.</w:t>
+      </w:r>
     </w:p>
     <w:p>
       <w:pPr>
@@ -2015,6 +1953,16 @@
       <w:r>
         <w:t xml:space="preserve"> untersucht.</w:t>
       </w:r>
+      <w:r>
+        <w:t xml:space="preserve"> In dieser ersten Analysephase werden zudem grundlegende Kenntnisse über den Datensatz erlangt, die für die spätere Modellentwicklung wichtig sind. Hier werden sowohl freie explorative Analysen durchgeführt als auch statistische Tests auf Zusammenhänge. </w:t>
+      </w:r>
+      <w:r>
+        <w:br/>
+        <w:t xml:space="preserve">Die gewonnen Erkenntnisse werden bereits in einer kurzen Präsentation vorgestellt. Sollte es hier zu überraschenden Einsichten kommen, gibt es die Möglichkeit, den weiteren Verlauf der Projekts </w:t>
+      </w:r>
+      <w:r>
+        <w:t>anpassend zu gestalten.</w:t>
+      </w:r>
     </w:p>
     <w:p>
       <w:pPr>
@@ -2072,10 +2020,14 @@
         <w:t xml:space="preserve">trukturierung der Daten. Auf Basis dieser strukturierten Daten werden geeignete Features </w:t>
       </w:r>
       <w:r>
-        <w:t>herausgearbeitet</w:t>
-      </w:r>
-      <w:r>
-        <w:t>, z.</w:t>
+        <w:t xml:space="preserve">ausgewählt, die sich zum Teil bereits aus der </w:t>
+      </w:r>
+      <w:r>
+        <w:lastRenderedPageBreak/>
+        <w:t>Arbeit in Meilenstein 2 ergeben. Z</w:t>
+      </w:r>
+      <w:r>
+        <w:t>.</w:t>
       </w:r>
       <w:r>
         <w:rPr>
@@ -2114,28 +2066,37 @@
         <w:t xml:space="preserve"> und mächtigere</w:t>
       </w:r>
       <w:r>
-        <w:t xml:space="preserve"> Modelle zu </w:t>
+        <w:t xml:space="preserve"> </w:t>
+      </w:r>
+      <w:r>
+        <w:t>Prognosem</w:t>
+      </w:r>
+      <w:r>
+        <w:t xml:space="preserve">odelle zu </w:t>
       </w:r>
       <w:r>
         <w:t>entwerfen</w:t>
       </w:r>
       <w:r>
-        <w:t xml:space="preserve">, </w:t>
-      </w:r>
-      <w:r>
-        <w:t xml:space="preserve">in der Endphase </w:t>
-      </w:r>
-      <w:r>
-        <w:t>z.</w:t>
-      </w:r>
-      <w:r>
-        <w:rPr>
-          <w:rFonts w:ascii="Arial" w:hAnsi="Arial" w:cs="Arial"/>
-        </w:rPr>
-        <w:t> </w:t>
-      </w:r>
-      <w:r>
-        <w:t>B. Ensemble-Modelle oder neuronale Netze</w:t>
+        <w:t>.</w:t>
+      </w:r>
+      <w:r>
+        <w:t xml:space="preserve"> </w:t>
+      </w:r>
+      <w:r>
+        <w:t>I</w:t>
+      </w:r>
+      <w:r>
+        <w:t xml:space="preserve">n der Endphase </w:t>
+      </w:r>
+      <w:r>
+        <w:t>können das</w:t>
+      </w:r>
+      <w:r>
+        <w:t xml:space="preserve"> Ensemble-Modelle oder neuronale Netze</w:t>
+      </w:r>
+      <w:r>
+        <w:t xml:space="preserve"> sein. Es ist jedoch möglich, dass aufgrund der Beschaffenheit der verfügbaren Trainingsdaten (z.B. zu wenige, zu korrelierte oder unbrauchbare Daten) bestimmte Modelle nicht trainierbar sind. Hier gilt es, ein sinnvolles Maß an Komplexität zu wählen</w:t>
       </w:r>
       <w:r>
         <w:t xml:space="preserve">. </w:t>
@@ -2229,14 +2190,13 @@
         <w:t>enthält sowohl Erklärungen zu den herausgearbeiteten besten Modellen als auch wirtschaftliche Handlungsempfehlungen</w:t>
       </w:r>
       <w:r>
-        <w:t xml:space="preserve">. Der finale Prototyp, Codebasis und Handlungsleitfäden werden zur weiteren Nutzung an die </w:t>
-      </w:r>
-      <w:r>
-        <w:lastRenderedPageBreak/>
-        <w:t>Wertkauf GmbH übergeben</w:t>
-      </w:r>
-      <w:r>
-        <w:t xml:space="preserve">.  In einer Abschlusspräsentation werden die wichtigen Punkte des Projekts und dessen Ergebnisse vorgestellt. </w:t>
+        <w:t>. Der finale Prototyp, Codebasis und Handlungsleitfäden werden zur weiteren Nutzung an die Wertkauf GmbH übergeben</w:t>
+      </w:r>
+      <w:r>
+        <w:t xml:space="preserve">.  </w:t>
+      </w:r>
+      <w:r>
+        <w:t xml:space="preserve">Zentraler Punkt ist die Übergabe des über die in Meilenstein 1 definierten REST-Schnittstelle lauffähigen Programmcodes. </w:t>
       </w:r>
       <w:r>
         <w:pict w14:anchorId="213EB735">
@@ -2382,7 +2342,11 @@
       </w:r>
       <w:r>
         <w:br/>
-        <w:t>Da nur ein kleiner Teil der Transaktionen fehlerhaft ist, ist die Verteilung der Klassen sehr unausgeglichen. Das kann sich negativ auf die Trainings- und Testergebnisse des Modells auswirken.</w:t>
+        <w:t xml:space="preserve">Da nur ein kleiner Teil der Transaktionen fehlerhaft ist, ist die Verteilung der Klassen sehr </w:t>
+      </w:r>
+      <w:r>
+        <w:lastRenderedPageBreak/>
+        <w:t>unausgeglichen. Das kann sich negativ auf die Trainings- und Testergebnisse des Modells auswirken.</w:t>
       </w:r>
     </w:p>
     <w:p>
@@ -4688,6 +4652,21 @@
 </file>
 
 <file path=customXml/item1.xml><?xml version="1.0" encoding="utf-8"?>
+<?mso-contentType ?>
+<FormTemplates xmlns="http://schemas.microsoft.com/sharepoint/v3/contenttype/forms">
+  <Display>DocumentLibraryForm</Display>
+  <Edit>DocumentLibraryForm</Edit>
+  <New>DocumentLibraryForm</New>
+</FormTemplates>
+</file>
+
+<file path=customXml/item2.xml><?xml version="1.0" encoding="utf-8"?>
+<p:properties xmlns:p="http://schemas.microsoft.com/office/2006/metadata/properties" xmlns:xsi="http://www.w3.org/2001/XMLSchema-instance" xmlns:pc="http://schemas.microsoft.com/office/infopath/2007/PartnerControls">
+  <documentManagement/>
+</p:properties>
+</file>
+
+<file path=customXml/item3.xml><?xml version="1.0" encoding="utf-8"?>
 <ct:contentTypeSchema xmlns:ct="http://schemas.microsoft.com/office/2006/metadata/contentType" xmlns:ma="http://schemas.microsoft.com/office/2006/metadata/properties/metaAttributes" ct:_="" ma:_="" ma:contentTypeName="Dokument" ma:contentTypeID="0x010100A9A6B0381D35664898C6E493E15E2E1E" ma:contentTypeVersion="4" ma:contentTypeDescription="Ein neues Dokument erstellen." ma:contentTypeScope="" ma:versionID="a97e968f76d602eae0d4d44b699361ee">
   <xsd:schema xmlns:xsd="http://www.w3.org/2001/XMLSchema" xmlns:xs="http://www.w3.org/2001/XMLSchema" xmlns:p="http://schemas.microsoft.com/office/2006/metadata/properties" xmlns:ns3="d9e14eef-6361-4dd1-9dd1-7616f55177aa" targetNamespace="http://schemas.microsoft.com/office/2006/metadata/properties" ma:root="true" ma:fieldsID="b2e68888b78af8ab0ea07cb965dd89ab" ns3:_="">
     <xsd:import namespace="d9e14eef-6361-4dd1-9dd1-7616f55177aa"/>
@@ -4831,22 +4810,24 @@
 </ct:contentTypeSchema>
 </file>
 
-<file path=customXml/item2.xml><?xml version="1.0" encoding="utf-8"?>
-<p:properties xmlns:p="http://schemas.microsoft.com/office/2006/metadata/properties" xmlns:xsi="http://www.w3.org/2001/XMLSchema-instance" xmlns:pc="http://schemas.microsoft.com/office/infopath/2007/PartnerControls">
-  <documentManagement/>
-</p:properties>
+<file path=customXml/itemProps1.xml><?xml version="1.0" encoding="utf-8"?>
+<ds:datastoreItem xmlns:ds="http://schemas.openxmlformats.org/officeDocument/2006/customXml" ds:itemID="{3FE3C63E-8795-4EE2-AECB-8DB380CA521B}">
+  <ds:schemaRefs>
+    <ds:schemaRef ds:uri="http://schemas.microsoft.com/sharepoint/v3/contenttype/forms"/>
+  </ds:schemaRefs>
+</ds:datastoreItem>
 </file>
 
-<file path=customXml/item3.xml><?xml version="1.0" encoding="utf-8"?>
-<?mso-contentType ?>
-<FormTemplates xmlns="http://schemas.microsoft.com/sharepoint/v3/contenttype/forms">
-  <Display>DocumentLibraryForm</Display>
-  <Edit>DocumentLibraryForm</Edit>
-  <New>DocumentLibraryForm</New>
-</FormTemplates>
+<file path=customXml/itemProps2.xml><?xml version="1.0" encoding="utf-8"?>
+<ds:datastoreItem xmlns:ds="http://schemas.openxmlformats.org/officeDocument/2006/customXml" ds:itemID="{25B4365C-E59D-4FB1-8161-F87EAB4FC6B2}">
+  <ds:schemaRefs>
+    <ds:schemaRef ds:uri="http://schemas.microsoft.com/office/2006/metadata/properties"/>
+    <ds:schemaRef ds:uri="http://schemas.microsoft.com/office/infopath/2007/PartnerControls"/>
+  </ds:schemaRefs>
+</ds:datastoreItem>
 </file>
 
-<file path=customXml/itemProps1.xml><?xml version="1.0" encoding="utf-8"?>
+<file path=customXml/itemProps3.xml><?xml version="1.0" encoding="utf-8"?>
 <ds:datastoreItem xmlns:ds="http://schemas.openxmlformats.org/officeDocument/2006/customXml" ds:itemID="{DB23D69C-A832-4FBF-9CAE-E946567C813B}">
   <ds:schemaRefs>
     <ds:schemaRef ds:uri="http://schemas.microsoft.com/office/2006/metadata/contentType"/>
@@ -4862,21 +4843,4 @@
     <ds:schemaRef ds:uri="http://schemas.microsoft.com/internal/obd"/>
   </ds:schemaRefs>
 </ds:datastoreItem>
-</file>
-
-<file path=customXml/itemProps2.xml><?xml version="1.0" encoding="utf-8"?>
-<ds:datastoreItem xmlns:ds="http://schemas.openxmlformats.org/officeDocument/2006/customXml" ds:itemID="{25B4365C-E59D-4FB1-8161-F87EAB4FC6B2}">
-  <ds:schemaRefs>
-    <ds:schemaRef ds:uri="http://schemas.microsoft.com/office/2006/metadata/properties"/>
-    <ds:schemaRef ds:uri="http://schemas.microsoft.com/office/infopath/2007/PartnerControls"/>
-  </ds:schemaRefs>
-</ds:datastoreItem>
-</file>
-
-<file path=customXml/itemProps3.xml><?xml version="1.0" encoding="utf-8"?>
-<ds:datastoreItem xmlns:ds="http://schemas.openxmlformats.org/officeDocument/2006/customXml" ds:itemID="{3FE3C63E-8795-4EE2-AECB-8DB380CA521B}">
-  <ds:schemaRefs>
-    <ds:schemaRef ds:uri="http://schemas.microsoft.com/sharepoint/v3/contenttype/forms"/>
-  </ds:schemaRefs>
-</ds:datastoreItem>
 </file>
</xml_diff>

<commit_message>
Risiko: fehlendes Data Dictionary hinzugefügt
</commit_message>
<xml_diff>
--- a/dokumente/Projektauftrag_Version_7_Bald.docx
+++ b/dokumente/Projektauftrag_Version_7_Bald.docx
@@ -2593,6 +2593,37 @@
         <w:rPr/>
         <w:br/>
         <w:t>Damit die Ergebnisse später wirklich genutzt werden, müssen sie auch nachvollziehbar sein – für alle Beteiligten. Wenn das Modell zu komplex ist, könnte es schwer werden, das Modell im Detail zu interpretieren.</w:t>
+      </w:r>
+    </w:p>
+    <w:p>
+      <w:pPr>
+        <w:pStyle w:val="Normal"/>
+        <w:numPr>
+          <w:ilvl w:val="0"/>
+          <w:numId w:val="3"/>
+        </w:numPr>
+        <w:rPr>
+          <w:b/>
+          <w:bCs/>
+        </w:rPr>
+      </w:pPr>
+      <w:r>
+        <w:rPr>
+          <w:b/>
+          <w:bCs/>
+        </w:rPr>
+        <w:t>Fehlendes Data Dictionary</w:t>
+      </w:r>
+      <w:r>
+        <w:rPr/>
+        <w:br/>
+      </w:r>
+      <w:r>
+        <w:rPr>
+          <w:b w:val="false"/>
+          <w:bCs w:val="false"/>
+        </w:rPr>
+        <w:t>Da kein Data Dictionary zur Verfügung steht, besteht die Möglichkeit, dass bestimmte Variablen oder Werte nicht die erwartete Bedeutung haben oder falsch interpretiert werden. Insbesondere besteht das Risiko, dass zentrale Kennzahlen wie beispielsweise „damage“ betriebswirtschaftlich nicht sinnvoll definiert sind. Eine Klärung ist daher frühzeitig vorzunehmen.</w:t>
       </w:r>
     </w:p>
     <w:p>

</xml_diff>